<commit_message>
will finish these later on tomorrow morning
</commit_message>
<xml_diff>
--- a/Test doc.docx
+++ b/Test doc.docx
@@ -138,15 +138,7 @@
         <w:t xml:space="preserve">, we had numerous zoom call to code quality check and pair programme some of the functionality and tests. This helped to maintain a </w:t>
       </w:r>
       <w:r>
-        <w:t xml:space="preserve">more consistent and higher quality code through the app and </w:t>
-      </w:r>
-      <w:proofErr w:type="gramStart"/>
-      <w:r>
-        <w:t>as a result of</w:t>
-      </w:r>
-      <w:proofErr w:type="gramEnd"/>
-      <w:r>
-        <w:t xml:space="preserve"> this the app has had few bugs and tests passed when we went through Junit testing the classes.</w:t>
+        <w:t>more consistent and higher quality code through the app and as a result of this the app has had few bugs and tests passed when we went through Junit testing the classes.</w:t>
       </w:r>
     </w:p>
     <w:p/>
@@ -190,9 +182,11 @@
           <w:numId w:val="2"/>
         </w:numPr>
       </w:pPr>
+      <w:proofErr w:type="spellStart"/>
       <w:r>
         <w:t>CardTest</w:t>
       </w:r>
+      <w:proofErr w:type="spellEnd"/>
     </w:p>
     <w:p>
       <w:pPr>
@@ -202,9 +196,11 @@
           <w:numId w:val="2"/>
         </w:numPr>
       </w:pPr>
+      <w:proofErr w:type="spellStart"/>
       <w:r>
         <w:t>CardSlotsBagTest</w:t>
       </w:r>
+      <w:proofErr w:type="spellEnd"/>
     </w:p>
     <w:p>
       <w:pPr>
@@ -214,9 +210,11 @@
           <w:numId w:val="2"/>
         </w:numPr>
       </w:pPr>
+      <w:proofErr w:type="spellStart"/>
       <w:r>
         <w:t>CardNodeTest</w:t>
       </w:r>
+      <w:proofErr w:type="spellEnd"/>
     </w:p>
     <w:p>
       <w:pPr>
@@ -226,10 +224,12 @@
           <w:numId w:val="2"/>
         </w:numPr>
       </w:pPr>
+      <w:proofErr w:type="spellStart"/>
       <w:r>
         <w:lastRenderedPageBreak/>
         <w:t>DeckTest</w:t>
       </w:r>
+      <w:proofErr w:type="spellEnd"/>
     </w:p>
     <w:p>
       <w:pPr>
@@ -239,9 +239,11 @@
           <w:numId w:val="2"/>
         </w:numPr>
       </w:pPr>
+      <w:proofErr w:type="spellStart"/>
       <w:r>
         <w:t>HouseTest</w:t>
       </w:r>
+      <w:proofErr w:type="spellEnd"/>
     </w:p>
     <w:p>
       <w:pPr>
@@ -251,9 +253,11 @@
           <w:numId w:val="2"/>
         </w:numPr>
       </w:pPr>
+      <w:proofErr w:type="spellStart"/>
       <w:r>
         <w:t>RankTest</w:t>
       </w:r>
+      <w:proofErr w:type="spellEnd"/>
     </w:p>
     <w:p>
       <w:pPr>
@@ -263,9 +267,11 @@
           <w:numId w:val="2"/>
         </w:numPr>
       </w:pPr>
+      <w:proofErr w:type="spellStart"/>
       <w:r>
         <w:t>RoundQueueTest</w:t>
       </w:r>
+      <w:proofErr w:type="spellEnd"/>
     </w:p>
     <w:p>
       <w:pPr>
@@ -275,9 +281,11 @@
           <w:numId w:val="2"/>
         </w:numPr>
       </w:pPr>
+      <w:proofErr w:type="spellStart"/>
       <w:r>
         <w:t>RoundTest</w:t>
       </w:r>
+      <w:proofErr w:type="spellEnd"/>
     </w:p>
     <w:p>
       <w:pPr>
@@ -332,7 +340,15 @@
         <w:t xml:space="preserve"> matrix</w:t>
       </w:r>
       <w:r>
-        <w:t xml:space="preserve"> and wheather is it passed or failed</w:t>
+        <w:t xml:space="preserve"> and </w:t>
+      </w:r>
+      <w:proofErr w:type="spellStart"/>
+      <w:r>
+        <w:t>wheather</w:t>
+      </w:r>
+      <w:proofErr w:type="spellEnd"/>
+      <w:r>
+        <w:t xml:space="preserve"> is it passed or failed</w:t>
       </w:r>
     </w:p>
     <w:tbl>
@@ -385,10 +401,7 @@
           </w:tcPr>
           <w:p>
             <w:r>
-              <w:t>Leve</w:t>
-            </w:r>
-            <w:r>
-              <w:t>l 1</w:t>
+              <w:t>Level 1</w:t>
             </w:r>
           </w:p>
         </w:tc>
@@ -428,10 +441,7 @@
           </w:tcPr>
           <w:p>
             <w:r>
-              <w:t xml:space="preserve">Level </w:t>
-            </w:r>
-            <w:r>
-              <w:t>2</w:t>
+              <w:t>Level 2</w:t>
             </w:r>
           </w:p>
         </w:tc>
@@ -447,61 +457,14 @@
           </w:tcPr>
           <w:p>
             <w:r>
-              <w:t>Yes</w:t>
-            </w:r>
-            <w:r>
-              <w:t>/No</w:t>
+              <w:t>Yes/No</w:t>
             </w:r>
           </w:p>
         </w:tc>
       </w:tr>
     </w:tbl>
     <w:p/>
-    <w:p>
-      <w:r>
-        <w:t xml:space="preserve">//TODO UML </w:t>
-      </w:r>
-    </w:p>
     <w:p/>
-    <w:p>
-      <w:r>
-        <w:t>//TODO FLOW chart</w:t>
-      </w:r>
-      <w:r>
-        <w:tab/>
-        <w:t xml:space="preserve">           </w:t>
-      </w:r>
-    </w:p>
-    <w:p>
-      <w:r>
-        <w:t>etc</w:t>
-      </w:r>
-    </w:p>
-    <w:p>
-      <w:r>
-        <w:t xml:space="preserve">Launch app =&gt; </w:t>
-      </w:r>
-      <w:proofErr w:type="gramStart"/>
-      <w:r>
-        <w:t>menu  =</w:t>
-      </w:r>
-      <w:proofErr w:type="gramEnd"/>
-      <w:r>
-        <w:t>&gt;  Game Menu</w:t>
-      </w:r>
-    </w:p>
-    <w:p>
-      <w:pPr>
-        <w:pStyle w:val="ListParagraph"/>
-        <w:numPr>
-          <w:ilvl w:val="0"/>
-          <w:numId w:val="3"/>
-        </w:numPr>
-      </w:pPr>
-      <w:r>
-        <w:t>Quit application</w:t>
-      </w:r>
-    </w:p>
     <w:sectPr>
       <w:pgSz w:w="11906" w:h="16838"/>
       <w:pgMar w:top="1440" w:right="1440" w:bottom="1440" w:left="1440" w:header="708" w:footer="708" w:gutter="0"/>

</xml_diff>

<commit_message>
added the user acceptance testing
</commit_message>
<xml_diff>
--- a/Test doc.docx
+++ b/Test doc.docx
@@ -152,15 +152,7 @@
     </w:p>
     <w:p>
       <w:r>
-        <w:t xml:space="preserve">Each class create in the elevens game java application had a test class create for it where we would Junit test the methods contained within, where was possible and where it </w:t>
-      </w:r>
-      <w:proofErr w:type="gramStart"/>
-      <w:r>
-        <w:t>wasn’t</w:t>
-      </w:r>
-      <w:proofErr w:type="gramEnd"/>
-      <w:r>
-        <w:t xml:space="preserve"> </w:t>
+        <w:t xml:space="preserve">Each class create in the elevens game java application had a test class create for it where we would Junit test the methods contained within, where was possible and where it wasn’t </w:t>
       </w:r>
       <w:r>
         <w:t>possible,</w:t>
@@ -182,11 +174,9 @@
           <w:numId w:val="2"/>
         </w:numPr>
       </w:pPr>
-      <w:proofErr w:type="spellStart"/>
       <w:r>
         <w:t>CardTest</w:t>
       </w:r>
-      <w:proofErr w:type="spellEnd"/>
     </w:p>
     <w:p>
       <w:pPr>
@@ -196,11 +186,9 @@
           <w:numId w:val="2"/>
         </w:numPr>
       </w:pPr>
-      <w:proofErr w:type="spellStart"/>
       <w:r>
         <w:t>CardSlotsBagTest</w:t>
       </w:r>
-      <w:proofErr w:type="spellEnd"/>
     </w:p>
     <w:p>
       <w:pPr>
@@ -210,11 +198,9 @@
           <w:numId w:val="2"/>
         </w:numPr>
       </w:pPr>
-      <w:proofErr w:type="spellStart"/>
       <w:r>
         <w:t>CardNodeTest</w:t>
       </w:r>
-      <w:proofErr w:type="spellEnd"/>
     </w:p>
     <w:p>
       <w:pPr>
@@ -224,12 +210,10 @@
           <w:numId w:val="2"/>
         </w:numPr>
       </w:pPr>
-      <w:proofErr w:type="spellStart"/>
       <w:r>
         <w:lastRenderedPageBreak/>
         <w:t>DeckTest</w:t>
       </w:r>
-      <w:proofErr w:type="spellEnd"/>
     </w:p>
     <w:p>
       <w:pPr>
@@ -239,11 +223,9 @@
           <w:numId w:val="2"/>
         </w:numPr>
       </w:pPr>
-      <w:proofErr w:type="spellStart"/>
       <w:r>
         <w:t>HouseTest</w:t>
       </w:r>
-      <w:proofErr w:type="spellEnd"/>
     </w:p>
     <w:p>
       <w:pPr>
@@ -253,11 +235,9 @@
           <w:numId w:val="2"/>
         </w:numPr>
       </w:pPr>
-      <w:proofErr w:type="spellStart"/>
       <w:r>
         <w:t>RankTest</w:t>
       </w:r>
-      <w:proofErr w:type="spellEnd"/>
     </w:p>
     <w:p>
       <w:pPr>
@@ -267,11 +247,9 @@
           <w:numId w:val="2"/>
         </w:numPr>
       </w:pPr>
-      <w:proofErr w:type="spellStart"/>
       <w:r>
         <w:t>RoundQueueTest</w:t>
       </w:r>
-      <w:proofErr w:type="spellEnd"/>
     </w:p>
     <w:p>
       <w:pPr>
@@ -281,11 +259,69 @@
           <w:numId w:val="2"/>
         </w:numPr>
       </w:pPr>
-      <w:proofErr w:type="spellStart"/>
       <w:r>
         <w:t>RoundTest</w:t>
       </w:r>
-      <w:proofErr w:type="spellEnd"/>
+    </w:p>
+    <w:p>
+      <w:pPr>
+        <w:pStyle w:val="ListParagraph"/>
+        <w:numPr>
+          <w:ilvl w:val="0"/>
+          <w:numId w:val="2"/>
+        </w:numPr>
+      </w:pPr>
+      <w:r>
+        <w:t>ColorsTest</w:t>
+      </w:r>
+    </w:p>
+    <w:p>
+      <w:pPr>
+        <w:pStyle w:val="ListParagraph"/>
+        <w:numPr>
+          <w:ilvl w:val="0"/>
+          <w:numId w:val="2"/>
+        </w:numPr>
+      </w:pPr>
+      <w:r>
+        <w:t>DisplayTest</w:t>
+      </w:r>
+    </w:p>
+    <w:p>
+      <w:pPr>
+        <w:pStyle w:val="ListParagraph"/>
+        <w:numPr>
+          <w:ilvl w:val="0"/>
+          <w:numId w:val="2"/>
+        </w:numPr>
+      </w:pPr>
+      <w:r>
+        <w:t>ElevensTest</w:t>
+      </w:r>
+    </w:p>
+    <w:p>
+      <w:pPr>
+        <w:pStyle w:val="ListParagraph"/>
+        <w:numPr>
+          <w:ilvl w:val="0"/>
+          <w:numId w:val="2"/>
+        </w:numPr>
+      </w:pPr>
+      <w:r>
+        <w:t>GameMechanicsTest</w:t>
+      </w:r>
+    </w:p>
+    <w:p>
+      <w:pPr>
+        <w:pStyle w:val="ListParagraph"/>
+        <w:numPr>
+          <w:ilvl w:val="0"/>
+          <w:numId w:val="2"/>
+        </w:numPr>
+      </w:pPr>
+      <w:r>
+        <w:t>GameTest</w:t>
+      </w:r>
     </w:p>
     <w:p>
       <w:pPr>
@@ -325,30 +361,11 @@
       </w:r>
     </w:p>
     <w:p>
-      <w:r>
-        <w:t xml:space="preserve">//TODO can you do a </w:t>
-      </w:r>
-      <w:proofErr w:type="gramStart"/>
-      <w:r>
-        <w:t>requirements</w:t>
-      </w:r>
-      <w:proofErr w:type="gramEnd"/>
-      <w:r>
-        <w:t xml:space="preserve"> against test</w:t>
-      </w:r>
-      <w:r>
-        <w:t xml:space="preserve"> matrix</w:t>
-      </w:r>
-      <w:r>
-        <w:t xml:space="preserve"> and </w:t>
-      </w:r>
-      <w:proofErr w:type="spellStart"/>
-      <w:r>
-        <w:t>wheather</w:t>
-      </w:r>
-      <w:proofErr w:type="spellEnd"/>
-      <w:r>
-        <w:t xml:space="preserve"> is it passed or failed</w:t>
+      <w:pPr>
+        <w:pStyle w:val="Heading3"/>
+      </w:pPr>
+      <w:r>
+        <w:t>User Acceptance testing</w:t>
       </w:r>
     </w:p>
     <w:tbl>
@@ -411,17 +428,34 @@
           </w:tcPr>
           <w:p>
             <w:r>
-              <w:t xml:space="preserve">How you met requirement, example, </w:t>
-            </w:r>
-            <w:proofErr w:type="gramStart"/>
-            <w:r>
-              <w:t>Was</w:t>
-            </w:r>
-            <w:proofErr w:type="gramEnd"/>
-            <w:r>
-              <w:t xml:space="preserve"> able to selection a new game in the console menu which created a new game.</w:t>
-            </w:r>
-          </w:p>
+              <w:t>Level 1 requirement was met because when testing the functionality I w</w:t>
+            </w:r>
+            <w:r>
+              <w:t xml:space="preserve">as able to </w:t>
+            </w:r>
+            <w:r>
+              <w:t xml:space="preserve">make the </w:t>
+            </w:r>
+            <w:r>
+              <w:t xml:space="preserve">selection </w:t>
+            </w:r>
+            <w:r>
+              <w:t xml:space="preserve">to start a </w:t>
+            </w:r>
+            <w:r>
+              <w:t>new game in the console menu which created a new game</w:t>
+            </w:r>
+            <w:r>
+              <w:t xml:space="preserve"> with the 9 starting cards available to the player</w:t>
+            </w:r>
+            <w:r>
+              <w:t>.</w:t>
+            </w:r>
+            <w:r>
+              <w:t xml:space="preserve"> These cards had been dealt from a newly shuffled deck on creation of the game.</w:t>
+            </w:r>
+          </w:p>
+          <w:p/>
         </w:tc>
         <w:tc>
           <w:tcPr>
@@ -429,7 +463,7 @@
           </w:tcPr>
           <w:p>
             <w:r>
-              <w:t>Yes</w:t>
+              <w:t>Passed</w:t>
             </w:r>
           </w:p>
         </w:tc>
@@ -449,6 +483,29 @@
           <w:tcPr>
             <w:tcW w:w="4455" w:type="dxa"/>
           </w:tcPr>
+          <w:p>
+            <w:r>
+              <w:t xml:space="preserve">The baseline functionality of the game is </w:t>
+            </w:r>
+            <w:r>
+              <w:t>implemented,</w:t>
+            </w:r>
+            <w:r>
+              <w:t xml:space="preserve"> and the player can choose a combination</w:t>
+            </w:r>
+            <w:r>
+              <w:t xml:space="preserve"> pair of cards </w:t>
+            </w:r>
+            <w:r>
+              <w:t xml:space="preserve">from their hand of 9 cards and any removed cards will be replaced to bring the </w:t>
+            </w:r>
+            <w:r>
+              <w:t>cards in play to 9 again before the next round begins.</w:t>
+            </w:r>
+            <w:r>
+              <w:t xml:space="preserve"> </w:t>
+            </w:r>
+          </w:p>
           <w:p/>
         </w:tc>
         <w:tc>
@@ -457,7 +514,162 @@
           </w:tcPr>
           <w:p>
             <w:r>
-              <w:t>Yes/No</w:t>
+              <w:t>Passed</w:t>
+            </w:r>
+          </w:p>
+        </w:tc>
+      </w:tr>
+      <w:tr>
+        <w:tc>
+          <w:tcPr>
+            <w:tcW w:w="1555" w:type="dxa"/>
+          </w:tcPr>
+          <w:p>
+            <w:r>
+              <w:t>Level</w:t>
+            </w:r>
+            <w:r>
+              <w:t xml:space="preserve"> 3</w:t>
+            </w:r>
+          </w:p>
+        </w:tc>
+        <w:tc>
+          <w:tcPr>
+            <w:tcW w:w="4455" w:type="dxa"/>
+          </w:tcPr>
+          <w:p>
+            <w:r>
+              <w:t>The game is fully playable by the user and the app can inform the player when the game has reached the won status, when all cards have been removed from the game. The app can also inform the player when the game has lost when there has been a stalemate reached when no more cards combinations can be paired to be removed from the game.</w:t>
+            </w:r>
+          </w:p>
+          <w:p/>
+        </w:tc>
+        <w:tc>
+          <w:tcPr>
+            <w:tcW w:w="3006" w:type="dxa"/>
+          </w:tcPr>
+          <w:p>
+            <w:r>
+              <w:t>Passed</w:t>
+            </w:r>
+          </w:p>
+        </w:tc>
+      </w:tr>
+      <w:tr>
+        <w:tc>
+          <w:tcPr>
+            <w:tcW w:w="1555" w:type="dxa"/>
+          </w:tcPr>
+          <w:p>
+            <w:r>
+              <w:t>Level</w:t>
+            </w:r>
+            <w:r>
+              <w:t xml:space="preserve"> 4</w:t>
+            </w:r>
+          </w:p>
+        </w:tc>
+        <w:tc>
+          <w:tcPr>
+            <w:tcW w:w="4455" w:type="dxa"/>
+          </w:tcPr>
+          <w:p>
+            <w:r>
+              <w:t xml:space="preserve">The app </w:t>
+            </w:r>
+            <w:r>
+              <w:t>can</w:t>
+            </w:r>
+            <w:r>
+              <w:t xml:space="preserve"> provide a useful hint to the player on request, providing the player a valid move that is available in their cards in play or </w:t>
+            </w:r>
+            <w:r>
+              <w:lastRenderedPageBreak/>
+              <w:t>informing the player that there are no legal moves remaining in the game.</w:t>
+            </w:r>
+          </w:p>
+          <w:p/>
+        </w:tc>
+        <w:tc>
+          <w:tcPr>
+            <w:tcW w:w="3006" w:type="dxa"/>
+          </w:tcPr>
+          <w:p>
+            <w:r>
+              <w:lastRenderedPageBreak/>
+              <w:t>Passed</w:t>
+            </w:r>
+          </w:p>
+        </w:tc>
+      </w:tr>
+      <w:tr>
+        <w:tc>
+          <w:tcPr>
+            <w:tcW w:w="1555" w:type="dxa"/>
+          </w:tcPr>
+          <w:p>
+            <w:r>
+              <w:t>Level</w:t>
+            </w:r>
+            <w:r>
+              <w:t xml:space="preserve"> 5</w:t>
+            </w:r>
+          </w:p>
+        </w:tc>
+        <w:tc>
+          <w:tcPr>
+            <w:tcW w:w="4455" w:type="dxa"/>
+          </w:tcPr>
+          <w:p>
+            <w:r>
+              <w:t>When the game has been won or lost the application is able to show the player the entire game as it has been played move by move. The replays are shown on keypress by the player.</w:t>
+            </w:r>
+          </w:p>
+          <w:p/>
+        </w:tc>
+        <w:tc>
+          <w:tcPr>
+            <w:tcW w:w="3006" w:type="dxa"/>
+          </w:tcPr>
+          <w:p>
+            <w:r>
+              <w:t>Passed</w:t>
+            </w:r>
+          </w:p>
+        </w:tc>
+      </w:tr>
+      <w:tr>
+        <w:tc>
+          <w:tcPr>
+            <w:tcW w:w="1555" w:type="dxa"/>
+          </w:tcPr>
+          <w:p>
+            <w:r>
+              <w:t>Level</w:t>
+            </w:r>
+            <w:r>
+              <w:t xml:space="preserve"> 6</w:t>
+            </w:r>
+          </w:p>
+        </w:tc>
+        <w:tc>
+          <w:tcPr>
+            <w:tcW w:w="4455" w:type="dxa"/>
+          </w:tcPr>
+          <w:p>
+            <w:r>
+              <w:t>The app can play a game of Elevens in demonstration mode where the player can ask the game to play its next move. The game will show the player each move it has taken, informing of which cards have been chosen and removed from the game. And when the game has been won or lost.</w:t>
+            </w:r>
+          </w:p>
+          <w:p/>
+        </w:tc>
+        <w:tc>
+          <w:tcPr>
+            <w:tcW w:w="3006" w:type="dxa"/>
+          </w:tcPr>
+          <w:p>
+            <w:r>
+              <w:t>Passed</w:t>
             </w:r>
           </w:p>
         </w:tc>
@@ -1269,6 +1481,28 @@
       <w:szCs w:val="26"/>
     </w:rPr>
   </w:style>
+  <w:style w:type="paragraph" w:styleId="Heading3">
+    <w:name w:val="heading 3"/>
+    <w:basedOn w:val="Normal"/>
+    <w:next w:val="Normal"/>
+    <w:link w:val="Heading3Char"/>
+    <w:uiPriority w:val="9"/>
+    <w:unhideWhenUsed/>
+    <w:qFormat/>
+    <w:rsid w:val="0013342E"/>
+    <w:pPr>
+      <w:keepNext/>
+      <w:keepLines/>
+      <w:spacing w:before="40" w:after="0"/>
+      <w:outlineLvl w:val="2"/>
+    </w:pPr>
+    <w:rPr>
+      <w:rFonts w:asciiTheme="majorHAnsi" w:eastAsiaTheme="majorEastAsia" w:hAnsiTheme="majorHAnsi" w:cstheme="majorBidi"/>
+      <w:color w:val="1F3763" w:themeColor="accent1" w:themeShade="7F"/>
+      <w:sz w:val="24"/>
+      <w:szCs w:val="24"/>
+    </w:rPr>
+  </w:style>
   <w:style w:type="character" w:default="1" w:styleId="DefaultParagraphFont">
     <w:name w:val="Default Paragraph Font"/>
     <w:uiPriority w:val="1"/>
@@ -1351,6 +1585,19 @@
         <w:insideV w:val="single" w:sz="4" w:space="0" w:color="auto"/>
       </w:tblBorders>
     </w:tblPr>
+  </w:style>
+  <w:style w:type="character" w:customStyle="1" w:styleId="Heading3Char">
+    <w:name w:val="Heading 3 Char"/>
+    <w:basedOn w:val="DefaultParagraphFont"/>
+    <w:link w:val="Heading3"/>
+    <w:uiPriority w:val="9"/>
+    <w:rsid w:val="0013342E"/>
+    <w:rPr>
+      <w:rFonts w:asciiTheme="majorHAnsi" w:eastAsiaTheme="majorEastAsia" w:hAnsiTheme="majorHAnsi" w:cstheme="majorBidi"/>
+      <w:color w:val="1F3763" w:themeColor="accent1" w:themeShade="7F"/>
+      <w:sz w:val="24"/>
+      <w:szCs w:val="24"/>
+    </w:rPr>
   </w:style>
 </w:styles>
 </file>

</xml_diff>

<commit_message>
page nums and content page and headers added
</commit_message>
<xml_diff>
--- a/Test doc.docx
+++ b/Test doc.docx
@@ -2,22 +2,2096 @@
 <file path=word/document.xml><?xml version="1.0" encoding="utf-8"?>
 <w:document xmlns:wpc="http://schemas.microsoft.com/office/word/2010/wordprocessingCanvas" xmlns:cx="http://schemas.microsoft.com/office/drawing/2014/chartex" xmlns:cx1="http://schemas.microsoft.com/office/drawing/2015/9/8/chartex" xmlns:cx2="http://schemas.microsoft.com/office/drawing/2015/10/21/chartex" xmlns:cx3="http://schemas.microsoft.com/office/drawing/2016/5/9/chartex" xmlns:cx4="http://schemas.microsoft.com/office/drawing/2016/5/10/chartex" xmlns:cx5="http://schemas.microsoft.com/office/drawing/2016/5/11/chartex" xmlns:cx6="http://schemas.microsoft.com/office/drawing/2016/5/12/chartex" xmlns:cx7="http://schemas.microsoft.com/office/drawing/2016/5/13/chartex" xmlns:cx8="http://schemas.microsoft.com/office/drawing/2016/5/14/chartex" xmlns:mc="http://schemas.openxmlformats.org/markup-compatibility/2006" xmlns:aink="http://schemas.microsoft.com/office/drawing/2016/ink" xmlns:am3d="http://schemas.microsoft.com/office/drawing/2017/model3d" xmlns:o="urn:schemas-microsoft-com:office:office" xmlns:r="http://schemas.openxmlformats.org/officeDocument/2006/relationships" xmlns:m="http://schemas.openxmlformats.org/officeDocument/2006/math" xmlns:v="urn:schemas-microsoft-com:vml" xmlns:wp14="http://schemas.microsoft.com/office/word/2010/wordprocessingDrawing" xmlns:wp="http://schemas.openxmlformats.org/drawingml/2006/wordprocessingDrawing" xmlns:w10="urn:schemas-microsoft-com:office:word" xmlns:w="http://schemas.openxmlformats.org/wordprocessingml/2006/main" xmlns:w14="http://schemas.microsoft.com/office/word/2010/wordml" xmlns:w15="http://schemas.microsoft.com/office/word/2012/wordml" xmlns:w16cex="http://schemas.microsoft.com/office/word/2018/wordml/cex" xmlns:w16cid="http://schemas.microsoft.com/office/word/2016/wordml/cid" xmlns:w16="http://schemas.microsoft.com/office/word/2018/wordml" xmlns:w16se="http://schemas.microsoft.com/office/word/2015/wordml/symex" xmlns:wpg="http://schemas.microsoft.com/office/word/2010/wordprocessingGroup" xmlns:wpi="http://schemas.microsoft.com/office/word/2010/wordprocessingInk" xmlns:wne="http://schemas.microsoft.com/office/word/2006/wordml" xmlns:wps="http://schemas.microsoft.com/office/word/2010/wordprocessingShape" mc:Ignorable="w14 w15 w16se w16cid w16 w16cex wp14">
   <w:body>
+    <w:sdt>
+      <w:sdtPr>
+        <w:id w:val="1315377132"/>
+        <w:docPartObj>
+          <w:docPartGallery w:val="Cover Pages"/>
+          <w:docPartUnique/>
+        </w:docPartObj>
+      </w:sdtPr>
+      <w:sdtContent>
+        <w:p>
+          <w:r>
+            <mc:AlternateContent>
+              <mc:Choice Requires="wps">
+                <w:drawing>
+                  <wp:anchor distT="0" distB="0" distL="114300" distR="114300" simplePos="0" relativeHeight="251664384" behindDoc="0" locked="0" layoutInCell="1" allowOverlap="1" wp14:anchorId="6E342C8C" wp14:editId="66A77D57">
+                    <wp:simplePos x="0" y="0"/>
+                    <wp:positionH relativeFrom="page">
+                      <wp:posOffset>171450</wp:posOffset>
+                    </wp:positionH>
+                    <wp:positionV relativeFrom="page">
+                      <wp:posOffset>1285875</wp:posOffset>
+                    </wp:positionV>
+                    <wp:extent cx="7315200" cy="3638550"/>
+                    <wp:effectExtent l="0" t="0" r="0" b="5080"/>
+                    <wp:wrapSquare wrapText="bothSides"/>
+                    <wp:docPr id="251" name="Text Box 251"/>
+                    <wp:cNvGraphicFramePr/>
+                    <a:graphic xmlns:a="http://schemas.openxmlformats.org/drawingml/2006/main">
+                      <a:graphicData uri="http://schemas.microsoft.com/office/word/2010/wordprocessingShape">
+                        <wps:wsp>
+                          <wps:cNvSpPr txBox="1"/>
+                          <wps:spPr>
+                            <a:xfrm>
+                              <a:off x="0" y="0"/>
+                              <a:ext cx="7315200" cy="3638550"/>
+                            </a:xfrm>
+                            <a:prstGeom prst="rect">
+                              <a:avLst/>
+                            </a:prstGeom>
+                            <a:noFill/>
+                            <a:ln w="6350">
+                              <a:noFill/>
+                            </a:ln>
+                            <a:effectLst/>
+                          </wps:spPr>
+                          <wps:style>
+                            <a:lnRef idx="0">
+                              <a:schemeClr val="accent1"/>
+                            </a:lnRef>
+                            <a:fillRef idx="0">
+                              <a:schemeClr val="accent1"/>
+                            </a:fillRef>
+                            <a:effectRef idx="0">
+                              <a:schemeClr val="accent1"/>
+                            </a:effectRef>
+                            <a:fontRef idx="minor">
+                              <a:schemeClr val="dk1"/>
+                            </a:fontRef>
+                          </wps:style>
+                          <wps:txbx>
+                            <w:txbxContent>
+                              <w:p>
+                                <w:pPr>
+                                  <w:jc w:val="right"/>
+                                  <w:rPr>
+                                    <w:color w:val="4472C4" w:themeColor="accent1"/>
+                                    <w:sz w:val="64"/>
+                                    <w:szCs w:val="64"/>
+                                  </w:rPr>
+                                </w:pPr>
+                                <w:sdt>
+                                  <w:sdtPr>
+                                    <w:rPr>
+                                      <w:caps/>
+                                      <w:color w:val="4472C4" w:themeColor="accent1"/>
+                                      <w:sz w:val="64"/>
+                                      <w:szCs w:val="64"/>
+                                    </w:rPr>
+                                    <w:alias w:val="Title"/>
+                                    <w:tag w:val=""/>
+                                    <w:id w:val="630141079"/>
+                                    <w:dataBinding w:prefixMappings="xmlns:ns0='http://purl.org/dc/elements/1.1/' xmlns:ns1='http://schemas.openxmlformats.org/package/2006/metadata/core-properties' " w:xpath="/ns1:coreProperties[1]/ns0:title[1]" w:storeItemID="{6C3C8BC8-F283-45AE-878A-BAB7291924A1}"/>
+                                    <w:text w:multiLine="1"/>
+                                  </w:sdtPr>
+                                  <w:sdtEndPr>
+                                    <w:rPr>
+                                      <w:caps w:val="0"/>
+                                    </w:rPr>
+                                  </w:sdtEndPr>
+                                  <w:sdtContent>
+                                    <w:r>
+                                      <w:rPr>
+                                        <w:caps/>
+                                        <w:color w:val="4472C4" w:themeColor="accent1"/>
+                                        <w:sz w:val="64"/>
+                                        <w:szCs w:val="64"/>
+                                      </w:rPr>
+                                      <w:t>Assignment 2</w:t>
+                                    </w:r>
+                                  </w:sdtContent>
+                                </w:sdt>
+                              </w:p>
+                              <w:p>
+                                <w:pPr>
+                                  <w:jc w:val="right"/>
+                                  <w:rPr>
+                                    <w:smallCaps/>
+                                    <w:color w:val="404040" w:themeColor="text1" w:themeTint="BF"/>
+                                    <w:sz w:val="36"/>
+                                    <w:szCs w:val="36"/>
+                                  </w:rPr>
+                                </w:pPr>
+                                <w:sdt>
+                                  <w:sdtPr>
+                                    <w:rPr>
+                                      <w:color w:val="404040" w:themeColor="text1" w:themeTint="BF"/>
+                                      <w:sz w:val="36"/>
+                                      <w:szCs w:val="36"/>
+                                    </w:rPr>
+                                    <w:alias w:val="Subtitle"/>
+                                    <w:tag w:val=""/>
+                                    <w:id w:val="1759551507"/>
+                                    <w:showingPlcHdr/>
+                                    <w:dataBinding w:prefixMappings="xmlns:ns0='http://purl.org/dc/elements/1.1/' xmlns:ns1='http://schemas.openxmlformats.org/package/2006/metadata/core-properties' " w:xpath="/ns1:coreProperties[1]/ns0:subject[1]" w:storeItemID="{6C3C8BC8-F283-45AE-878A-BAB7291924A1}"/>
+                                    <w:text/>
+                                  </w:sdtPr>
+                                  <w:sdtContent>
+                                    <w:r>
+                                      <w:rPr>
+                                        <w:color w:val="404040" w:themeColor="text1" w:themeTint="BF"/>
+                                        <w:sz w:val="36"/>
+                                        <w:szCs w:val="36"/>
+                                      </w:rPr>
+                                      <w:t xml:space="preserve">     </w:t>
+                                    </w:r>
+                                  </w:sdtContent>
+                                </w:sdt>
+                                <w:r>
+                                  <w:rPr>
+                                    <w:color w:val="404040" w:themeColor="text1" w:themeTint="BF"/>
+                                    <w:sz w:val="36"/>
+                                    <w:szCs w:val="36"/>
+                                  </w:rPr>
+                                  <w:t>Testing document</w:t>
+                                </w:r>
+                              </w:p>
+                            </w:txbxContent>
+                          </wps:txbx>
+                          <wps:bodyPr rot="0" spcFirstLastPara="0" vertOverflow="overflow" horzOverflow="overflow" vert="horz" wrap="square" lIns="1600200" tIns="0" rIns="685800" bIns="0" numCol="1" spcCol="0" rtlCol="0" fromWordArt="0" anchor="b" anchorCtr="0" forceAA="0" compatLnSpc="1">
+                            <a:prstTxWarp prst="textNoShape">
+                              <a:avLst/>
+                            </a:prstTxWarp>
+                            <a:noAutofit/>
+                          </wps:bodyPr>
+                        </wps:wsp>
+                      </a:graphicData>
+                    </a:graphic>
+                    <wp14:sizeRelH relativeFrom="page">
+                      <wp14:pctWidth>94100</wp14:pctWidth>
+                    </wp14:sizeRelH>
+                    <wp14:sizeRelV relativeFrom="page">
+                      <wp14:pctHeight>36300</wp14:pctHeight>
+                    </wp14:sizeRelV>
+                  </wp:anchor>
+                </w:drawing>
+              </mc:Choice>
+              <mc:Fallback>
+                <w:pict>
+                  <v:shapetype w14:anchorId="6E342C8C" id="_x0000_t202" coordsize="21600,21600" o:spt="202" path="m,l,21600r21600,l21600,xe">
+                    <v:stroke joinstyle="miter"/>
+                    <v:path gradientshapeok="t" o:connecttype="rect"/>
+                  </v:shapetype>
+                  <v:shape id="Text Box 251" o:spid="_x0000_s1026" type="#_x0000_t202" style="position:absolute;margin-left:13.5pt;margin-top:101.25pt;width:8in;height:286.5pt;z-index:251664384;visibility:visible;mso-wrap-style:square;mso-width-percent:941;mso-height-percent:363;mso-wrap-distance-left:9pt;mso-wrap-distance-top:0;mso-wrap-distance-right:9pt;mso-wrap-distance-bottom:0;mso-position-horizontal:absolute;mso-position-horizontal-relative:page;mso-position-vertical:absolute;mso-position-vertical-relative:page;mso-width-percent:941;mso-height-percent:363;mso-width-relative:page;mso-height-relative:page;v-text-anchor:bottom" o:gfxdata="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" filled="f" stroked="f" strokeweight=".5pt">
+                    <v:textbox inset="126pt,0,54pt,0">
+                      <w:txbxContent>
+                        <w:p>
+                          <w:pPr>
+                            <w:jc w:val="right"/>
+                            <w:rPr>
+                              <w:color w:val="4472C4" w:themeColor="accent1"/>
+                              <w:sz w:val="64"/>
+                              <w:szCs w:val="64"/>
+                            </w:rPr>
+                          </w:pPr>
+                          <w:sdt>
+                            <w:sdtPr>
+                              <w:rPr>
+                                <w:caps/>
+                                <w:color w:val="4472C4" w:themeColor="accent1"/>
+                                <w:sz w:val="64"/>
+                                <w:szCs w:val="64"/>
+                              </w:rPr>
+                              <w:alias w:val="Title"/>
+                              <w:tag w:val=""/>
+                              <w:id w:val="630141079"/>
+                              <w:dataBinding w:prefixMappings="xmlns:ns0='http://purl.org/dc/elements/1.1/' xmlns:ns1='http://schemas.openxmlformats.org/package/2006/metadata/core-properties' " w:xpath="/ns1:coreProperties[1]/ns0:title[1]" w:storeItemID="{6C3C8BC8-F283-45AE-878A-BAB7291924A1}"/>
+                              <w:text w:multiLine="1"/>
+                            </w:sdtPr>
+                            <w:sdtEndPr>
+                              <w:rPr>
+                                <w:caps w:val="0"/>
+                              </w:rPr>
+                            </w:sdtEndPr>
+                            <w:sdtContent>
+                              <w:r>
+                                <w:rPr>
+                                  <w:caps/>
+                                  <w:color w:val="4472C4" w:themeColor="accent1"/>
+                                  <w:sz w:val="64"/>
+                                  <w:szCs w:val="64"/>
+                                </w:rPr>
+                                <w:t>Assignment 2</w:t>
+                              </w:r>
+                            </w:sdtContent>
+                          </w:sdt>
+                        </w:p>
+                        <w:p>
+                          <w:pPr>
+                            <w:jc w:val="right"/>
+                            <w:rPr>
+                              <w:smallCaps/>
+                              <w:color w:val="404040" w:themeColor="text1" w:themeTint="BF"/>
+                              <w:sz w:val="36"/>
+                              <w:szCs w:val="36"/>
+                            </w:rPr>
+                          </w:pPr>
+                          <w:sdt>
+                            <w:sdtPr>
+                              <w:rPr>
+                                <w:color w:val="404040" w:themeColor="text1" w:themeTint="BF"/>
+                                <w:sz w:val="36"/>
+                                <w:szCs w:val="36"/>
+                              </w:rPr>
+                              <w:alias w:val="Subtitle"/>
+                              <w:tag w:val=""/>
+                              <w:id w:val="1759551507"/>
+                              <w:showingPlcHdr/>
+                              <w:dataBinding w:prefixMappings="xmlns:ns0='http://purl.org/dc/elements/1.1/' xmlns:ns1='http://schemas.openxmlformats.org/package/2006/metadata/core-properties' " w:xpath="/ns1:coreProperties[1]/ns0:subject[1]" w:storeItemID="{6C3C8BC8-F283-45AE-878A-BAB7291924A1}"/>
+                              <w:text/>
+                            </w:sdtPr>
+                            <w:sdtContent>
+                              <w:r>
+                                <w:rPr>
+                                  <w:color w:val="404040" w:themeColor="text1" w:themeTint="BF"/>
+                                  <w:sz w:val="36"/>
+                                  <w:szCs w:val="36"/>
+                                </w:rPr>
+                                <w:t xml:space="preserve">     </w:t>
+                              </w:r>
+                            </w:sdtContent>
+                          </w:sdt>
+                          <w:r>
+                            <w:rPr>
+                              <w:color w:val="404040" w:themeColor="text1" w:themeTint="BF"/>
+                              <w:sz w:val="36"/>
+                              <w:szCs w:val="36"/>
+                            </w:rPr>
+                            <w:t>Testing document</w:t>
+                          </w:r>
+                        </w:p>
+                      </w:txbxContent>
+                    </v:textbox>
+                    <w10:wrap type="square" anchorx="page" anchory="page"/>
+                  </v:shape>
+                </w:pict>
+              </mc:Fallback>
+            </mc:AlternateContent>
+          </w:r>
+          <w:r>
+            <w:rPr>
+              <w:noProof/>
+            </w:rPr>
+            <mc:AlternateContent>
+              <mc:Choice Requires="wpg">
+                <w:drawing>
+                  <wp:anchor distT="0" distB="0" distL="114300" distR="114300" simplePos="0" relativeHeight="251662336" behindDoc="0" locked="0" layoutInCell="1" allowOverlap="1" wp14:anchorId="347ED663" wp14:editId="7B027D0C">
+                    <wp:simplePos x="0" y="0"/>
+                    <wp:positionH relativeFrom="page">
+                      <wp:align>center</wp:align>
+                    </wp:positionH>
+                    <mc:AlternateContent>
+                      <mc:Choice Requires="wp14">
+                        <wp:positionV relativeFrom="page">
+                          <wp14:pctPosVOffset>2300</wp14:pctPosVOffset>
+                        </wp:positionV>
+                      </mc:Choice>
+                      <mc:Fallback>
+                        <wp:positionV relativeFrom="page">
+                          <wp:posOffset>245745</wp:posOffset>
+                        </wp:positionV>
+                      </mc:Fallback>
+                    </mc:AlternateContent>
+                    <wp:extent cx="7315200" cy="1215391"/>
+                    <wp:effectExtent l="0" t="0" r="1270" b="1905"/>
+                    <wp:wrapNone/>
+                    <wp:docPr id="149" name="Group 149"/>
+                    <wp:cNvGraphicFramePr/>
+                    <a:graphic xmlns:a="http://schemas.openxmlformats.org/drawingml/2006/main">
+                      <a:graphicData uri="http://schemas.microsoft.com/office/word/2010/wordprocessingGroup">
+                        <wpg:wgp>
+                          <wpg:cNvGrpSpPr/>
+                          <wpg:grpSpPr>
+                            <a:xfrm>
+                              <a:off x="0" y="0"/>
+                              <a:ext cx="7315200" cy="1215391"/>
+                              <a:chOff x="0" y="-1"/>
+                              <a:chExt cx="7315200" cy="1216153"/>
+                            </a:xfrm>
+                          </wpg:grpSpPr>
+                          <wps:wsp>
+                            <wps:cNvPr id="150" name="Rectangle 51"/>
+                            <wps:cNvSpPr/>
+                            <wps:spPr>
+                              <a:xfrm>
+                                <a:off x="0" y="-1"/>
+                                <a:ext cx="7315200" cy="1130373"/>
+                              </a:xfrm>
+                              <a:custGeom>
+                                <a:avLst/>
+                                <a:gdLst>
+                                  <a:gd name="connsiteX0" fmla="*/ 0 w 7312660"/>
+                                  <a:gd name="connsiteY0" fmla="*/ 0 h 1215390"/>
+                                  <a:gd name="connsiteX1" fmla="*/ 7312660 w 7312660"/>
+                                  <a:gd name="connsiteY1" fmla="*/ 0 h 1215390"/>
+                                  <a:gd name="connsiteX2" fmla="*/ 7312660 w 7312660"/>
+                                  <a:gd name="connsiteY2" fmla="*/ 1215390 h 1215390"/>
+                                  <a:gd name="connsiteX3" fmla="*/ 0 w 7312660"/>
+                                  <a:gd name="connsiteY3" fmla="*/ 1215390 h 1215390"/>
+                                  <a:gd name="connsiteX4" fmla="*/ 0 w 7312660"/>
+                                  <a:gd name="connsiteY4" fmla="*/ 0 h 1215390"/>
+                                  <a:gd name="connsiteX0" fmla="*/ 0 w 7312660"/>
+                                  <a:gd name="connsiteY0" fmla="*/ 0 h 1215390"/>
+                                  <a:gd name="connsiteX1" fmla="*/ 7312660 w 7312660"/>
+                                  <a:gd name="connsiteY1" fmla="*/ 0 h 1215390"/>
+                                  <a:gd name="connsiteX2" fmla="*/ 7312660 w 7312660"/>
+                                  <a:gd name="connsiteY2" fmla="*/ 1215390 h 1215390"/>
+                                  <a:gd name="connsiteX3" fmla="*/ 3667125 w 7312660"/>
+                                  <a:gd name="connsiteY3" fmla="*/ 1209675 h 1215390"/>
+                                  <a:gd name="connsiteX4" fmla="*/ 0 w 7312660"/>
+                                  <a:gd name="connsiteY4" fmla="*/ 1215390 h 1215390"/>
+                                  <a:gd name="connsiteX5" fmla="*/ 0 w 7312660"/>
+                                  <a:gd name="connsiteY5" fmla="*/ 0 h 1215390"/>
+                                  <a:gd name="connsiteX0" fmla="*/ 0 w 7312660"/>
+                                  <a:gd name="connsiteY0" fmla="*/ 0 h 1215390"/>
+                                  <a:gd name="connsiteX1" fmla="*/ 7312660 w 7312660"/>
+                                  <a:gd name="connsiteY1" fmla="*/ 0 h 1215390"/>
+                                  <a:gd name="connsiteX2" fmla="*/ 7312660 w 7312660"/>
+                                  <a:gd name="connsiteY2" fmla="*/ 1215390 h 1215390"/>
+                                  <a:gd name="connsiteX3" fmla="*/ 3619500 w 7312660"/>
+                                  <a:gd name="connsiteY3" fmla="*/ 733425 h 1215390"/>
+                                  <a:gd name="connsiteX4" fmla="*/ 0 w 7312660"/>
+                                  <a:gd name="connsiteY4" fmla="*/ 1215390 h 1215390"/>
+                                  <a:gd name="connsiteX5" fmla="*/ 0 w 7312660"/>
+                                  <a:gd name="connsiteY5" fmla="*/ 0 h 1215390"/>
+                                  <a:gd name="connsiteX0" fmla="*/ 0 w 7312660"/>
+                                  <a:gd name="connsiteY0" fmla="*/ 0 h 1215390"/>
+                                  <a:gd name="connsiteX1" fmla="*/ 7312660 w 7312660"/>
+                                  <a:gd name="connsiteY1" fmla="*/ 0 h 1215390"/>
+                                  <a:gd name="connsiteX2" fmla="*/ 7312660 w 7312660"/>
+                                  <a:gd name="connsiteY2" fmla="*/ 1129665 h 1215390"/>
+                                  <a:gd name="connsiteX3" fmla="*/ 3619500 w 7312660"/>
+                                  <a:gd name="connsiteY3" fmla="*/ 733425 h 1215390"/>
+                                  <a:gd name="connsiteX4" fmla="*/ 0 w 7312660"/>
+                                  <a:gd name="connsiteY4" fmla="*/ 1215390 h 1215390"/>
+                                  <a:gd name="connsiteX5" fmla="*/ 0 w 7312660"/>
+                                  <a:gd name="connsiteY5" fmla="*/ 0 h 1215390"/>
+                                  <a:gd name="connsiteX0" fmla="*/ 9525 w 7322185"/>
+                                  <a:gd name="connsiteY0" fmla="*/ 0 h 1129665"/>
+                                  <a:gd name="connsiteX1" fmla="*/ 7322185 w 7322185"/>
+                                  <a:gd name="connsiteY1" fmla="*/ 0 h 1129665"/>
+                                  <a:gd name="connsiteX2" fmla="*/ 7322185 w 7322185"/>
+                                  <a:gd name="connsiteY2" fmla="*/ 1129665 h 1129665"/>
+                                  <a:gd name="connsiteX3" fmla="*/ 3629025 w 7322185"/>
+                                  <a:gd name="connsiteY3" fmla="*/ 733425 h 1129665"/>
+                                  <a:gd name="connsiteX4" fmla="*/ 0 w 7322185"/>
+                                  <a:gd name="connsiteY4" fmla="*/ 1091565 h 1129665"/>
+                                  <a:gd name="connsiteX5" fmla="*/ 9525 w 7322185"/>
+                                  <a:gd name="connsiteY5" fmla="*/ 0 h 1129665"/>
+                                  <a:gd name="connsiteX0" fmla="*/ 0 w 7312660"/>
+                                  <a:gd name="connsiteY0" fmla="*/ 0 h 1129665"/>
+                                  <a:gd name="connsiteX1" fmla="*/ 7312660 w 7312660"/>
+                                  <a:gd name="connsiteY1" fmla="*/ 0 h 1129665"/>
+                                  <a:gd name="connsiteX2" fmla="*/ 7312660 w 7312660"/>
+                                  <a:gd name="connsiteY2" fmla="*/ 1129665 h 1129665"/>
+                                  <a:gd name="connsiteX3" fmla="*/ 3619500 w 7312660"/>
+                                  <a:gd name="connsiteY3" fmla="*/ 733425 h 1129665"/>
+                                  <a:gd name="connsiteX4" fmla="*/ 0 w 7312660"/>
+                                  <a:gd name="connsiteY4" fmla="*/ 1091565 h 1129665"/>
+                                  <a:gd name="connsiteX5" fmla="*/ 0 w 7312660"/>
+                                  <a:gd name="connsiteY5" fmla="*/ 0 h 1129665"/>
+                                </a:gdLst>
+                                <a:ahLst/>
+                                <a:cxnLst>
+                                  <a:cxn ang="0">
+                                    <a:pos x="connsiteX0" y="connsiteY0"/>
+                                  </a:cxn>
+                                  <a:cxn ang="0">
+                                    <a:pos x="connsiteX1" y="connsiteY1"/>
+                                  </a:cxn>
+                                  <a:cxn ang="0">
+                                    <a:pos x="connsiteX2" y="connsiteY2"/>
+                                  </a:cxn>
+                                  <a:cxn ang="0">
+                                    <a:pos x="connsiteX3" y="connsiteY3"/>
+                                  </a:cxn>
+                                  <a:cxn ang="0">
+                                    <a:pos x="connsiteX4" y="connsiteY4"/>
+                                  </a:cxn>
+                                  <a:cxn ang="0">
+                                    <a:pos x="connsiteX5" y="connsiteY5"/>
+                                  </a:cxn>
+                                </a:cxnLst>
+                                <a:rect l="l" t="t" r="r" b="b"/>
+                                <a:pathLst>
+                                  <a:path w="7312660" h="1129665">
+                                    <a:moveTo>
+                                      <a:pt x="0" y="0"/>
+                                    </a:moveTo>
+                                    <a:lnTo>
+                                      <a:pt x="7312660" y="0"/>
+                                    </a:lnTo>
+                                    <a:lnTo>
+                                      <a:pt x="7312660" y="1129665"/>
+                                    </a:lnTo>
+                                    <a:lnTo>
+                                      <a:pt x="3619500" y="733425"/>
+                                    </a:lnTo>
+                                    <a:lnTo>
+                                      <a:pt x="0" y="1091565"/>
+                                    </a:lnTo>
+                                    <a:lnTo>
+                                      <a:pt x="0" y="0"/>
+                                    </a:lnTo>
+                                    <a:close/>
+                                  </a:path>
+                                </a:pathLst>
+                              </a:custGeom>
+                              <a:ln>
+                                <a:noFill/>
+                              </a:ln>
+                            </wps:spPr>
+                            <wps:style>
+                              <a:lnRef idx="2">
+                                <a:schemeClr val="accent1">
+                                  <a:shade val="50000"/>
+                                </a:schemeClr>
+                              </a:lnRef>
+                              <a:fillRef idx="1">
+                                <a:schemeClr val="accent1"/>
+                              </a:fillRef>
+                              <a:effectRef idx="0">
+                                <a:schemeClr val="accent1"/>
+                              </a:effectRef>
+                              <a:fontRef idx="minor">
+                                <a:schemeClr val="lt1"/>
+                              </a:fontRef>
+                            </wps:style>
+                            <wps:bodyPr rot="0" spcFirstLastPara="0" vertOverflow="overflow" horzOverflow="overflow" vert="horz" wrap="square" lIns="91440" tIns="45720" rIns="91440" bIns="45720" numCol="1" spcCol="0" rtlCol="0" fromWordArt="0" anchor="ctr" anchorCtr="0" forceAA="0" compatLnSpc="1">
+                              <a:prstTxWarp prst="textNoShape">
+                                <a:avLst/>
+                              </a:prstTxWarp>
+                              <a:noAutofit/>
+                            </wps:bodyPr>
+                          </wps:wsp>
+                          <wps:wsp>
+                            <wps:cNvPr id="151" name="Rectangle 151"/>
+                            <wps:cNvSpPr/>
+                            <wps:spPr>
+                              <a:xfrm>
+                                <a:off x="0" y="0"/>
+                                <a:ext cx="7315200" cy="1216152"/>
+                              </a:xfrm>
+                              <a:prstGeom prst="rect">
+                                <a:avLst/>
+                              </a:prstGeom>
+                              <a:blipFill>
+                                <a:blip r:embed="rId8"/>
+                                <a:stretch>
+                                  <a:fillRect r="-7574"/>
+                                </a:stretch>
+                              </a:blipFill>
+                              <a:ln>
+                                <a:noFill/>
+                              </a:ln>
+                            </wps:spPr>
+                            <wps:style>
+                              <a:lnRef idx="2">
+                                <a:schemeClr val="accent1">
+                                  <a:shade val="50000"/>
+                                </a:schemeClr>
+                              </a:lnRef>
+                              <a:fillRef idx="1">
+                                <a:schemeClr val="accent1"/>
+                              </a:fillRef>
+                              <a:effectRef idx="0">
+                                <a:schemeClr val="accent1"/>
+                              </a:effectRef>
+                              <a:fontRef idx="minor">
+                                <a:schemeClr val="lt1"/>
+                              </a:fontRef>
+                            </wps:style>
+                            <wps:bodyPr rot="0" spcFirstLastPara="0" vertOverflow="overflow" horzOverflow="overflow" vert="horz" wrap="square" lIns="91440" tIns="45720" rIns="91440" bIns="45720" numCol="1" spcCol="0" rtlCol="0" fromWordArt="0" anchor="ctr" anchorCtr="0" forceAA="0" compatLnSpc="1">
+                              <a:prstTxWarp prst="textNoShape">
+                                <a:avLst/>
+                              </a:prstTxWarp>
+                              <a:noAutofit/>
+                            </wps:bodyPr>
+                          </wps:wsp>
+                        </wpg:wgp>
+                      </a:graphicData>
+                    </a:graphic>
+                    <wp14:sizeRelH relativeFrom="page">
+                      <wp14:pctWidth>94100</wp14:pctWidth>
+                    </wp14:sizeRelH>
+                    <wp14:sizeRelV relativeFrom="page">
+                      <wp14:pctHeight>12100</wp14:pctHeight>
+                    </wp14:sizeRelV>
+                  </wp:anchor>
+                </w:drawing>
+              </mc:Choice>
+              <mc:Fallback>
+                <w:pict>
+                  <v:group w14:anchorId="5695713F" id="Group 149" o:spid="_x0000_s1026" style="position:absolute;margin-left:0;margin-top:0;width:8in;height:95.7pt;z-index:251662336;mso-width-percent:941;mso-height-percent:121;mso-top-percent:23;mso-position-horizontal:center;mso-position-horizontal-relative:page;mso-position-vertical-relative:page;mso-width-percent:941;mso-height-percent:121;mso-top-percent:23" coordorigin="" coordsize="73152,12161" o:gfxdata="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">
+                    <v:shape id="Rectangle 51" o:spid="_x0000_s1027" style="position:absolute;width:73152;height:11303;visibility:visible;mso-wrap-style:square;v-text-anchor:middle" coordsize="7312660,1129665" o:gfxdata="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" path="m,l7312660,r,1129665l3619500,733425,,1091565,,xe" fillcolor="#4472c4 [3204]" stroked="f" strokeweight="1pt">
+                      <v:stroke joinstyle="miter"/>
+                      <v:path arrowok="t" o:connecttype="custom" o:connectlocs="0,0;7315200,0;7315200,1130373;3620757,733885;0,1092249;0,0" o:connectangles="0,0,0,0,0,0"/>
+                    </v:shape>
+                    <v:rect id="Rectangle 151" o:spid="_x0000_s1028" style="position:absolute;width:73152;height:12161;visibility:visible;mso-wrap-style:square;v-text-anchor:middle" o:gfxdata="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" stroked="f" strokeweight="1pt">
+                      <v:fill r:id="rId9" o:title="" recolor="t" rotate="t" type="frame"/>
+                    </v:rect>
+                    <w10:wrap anchorx="page" anchory="page"/>
+                  </v:group>
+                </w:pict>
+              </mc:Fallback>
+            </mc:AlternateContent>
+          </w:r>
+        </w:p>
+        <w:p>
+          <w:pPr>
+            <w:rPr>
+              <w:rFonts w:asciiTheme="majorHAnsi" w:eastAsiaTheme="majorEastAsia" w:hAnsiTheme="majorHAnsi" w:cstheme="majorBidi"/>
+              <w:color w:val="2F5496" w:themeColor="accent1" w:themeShade="BF"/>
+              <w:sz w:val="32"/>
+              <w:szCs w:val="32"/>
+            </w:rPr>
+          </w:pPr>
+          <w:r>
+            <w:rPr>
+              <w:noProof/>
+            </w:rPr>
+            <mc:AlternateContent>
+              <mc:Choice Requires="wps">
+                <w:drawing>
+                  <wp:anchor distT="0" distB="0" distL="114300" distR="114300" simplePos="0" relativeHeight="251667456" behindDoc="0" locked="0" layoutInCell="1" allowOverlap="1" wp14:anchorId="3D7AE655" wp14:editId="029066E3">
+                    <wp:simplePos x="0" y="0"/>
+                    <wp:positionH relativeFrom="column">
+                      <wp:posOffset>-695325</wp:posOffset>
+                    </wp:positionH>
+                    <wp:positionV relativeFrom="paragraph">
+                      <wp:posOffset>5198745</wp:posOffset>
+                    </wp:positionV>
+                    <wp:extent cx="6762750" cy="3390900"/>
+                    <wp:effectExtent l="0" t="0" r="0" b="0"/>
+                    <wp:wrapNone/>
+                    <wp:docPr id="252" name="Text Box 252"/>
+                    <wp:cNvGraphicFramePr/>
+                    <a:graphic xmlns:a="http://schemas.openxmlformats.org/drawingml/2006/main">
+                      <a:graphicData uri="http://schemas.microsoft.com/office/word/2010/wordprocessingShape">
+                        <wps:wsp>
+                          <wps:cNvSpPr txBox="1"/>
+                          <wps:spPr>
+                            <a:xfrm>
+                              <a:off x="0" y="0"/>
+                              <a:ext cx="6762750" cy="3390900"/>
+                            </a:xfrm>
+                            <a:prstGeom prst="rect">
+                              <a:avLst/>
+                            </a:prstGeom>
+                            <a:noFill/>
+                            <a:ln w="6350">
+                              <a:noFill/>
+                            </a:ln>
+                          </wps:spPr>
+                          <wps:txbx>
+                            <w:txbxContent>
+                              <w:sdt>
+                                <w:sdtPr>
+                                  <w:id w:val="722637711"/>
+                                  <w:docPartObj>
+                                    <w:docPartGallery w:val="Table of Contents"/>
+                                    <w:docPartUnique/>
+                                  </w:docPartObj>
+                                </w:sdtPr>
+                                <w:sdtEndPr>
+                                  <w:rPr>
+                                    <w:rFonts w:asciiTheme="minorHAnsi" w:eastAsiaTheme="minorHAnsi" w:hAnsiTheme="minorHAnsi" w:cstheme="minorBidi"/>
+                                    <w:b/>
+                                    <w:bCs/>
+                                    <w:noProof/>
+                                    <w:color w:val="auto"/>
+                                    <w:sz w:val="22"/>
+                                    <w:szCs w:val="22"/>
+                                    <w:lang w:val="en-GB"/>
+                                  </w:rPr>
+                                </w:sdtEndPr>
+                                <w:sdtContent>
+                                  <w:p>
+                                    <w:pPr>
+                                      <w:pStyle w:val="TOCHeading"/>
+                                    </w:pPr>
+                                    <w:r>
+                                      <w:t>Contents</w:t>
+                                    </w:r>
+                                  </w:p>
+                                  <w:p>
+                                    <w:pPr>
+                                      <w:pStyle w:val="TOC1"/>
+                                      <w:tabs>
+                                        <w:tab w:val="right" w:leader="dot" w:pos="9016"/>
+                                      </w:tabs>
+                                      <w:rPr>
+                                        <w:noProof/>
+                                      </w:rPr>
+                                    </w:pPr>
+                                    <w:r>
+                                      <w:fldChar w:fldCharType="begin"/>
+                                    </w:r>
+                                    <w:r>
+                                      <w:instrText xml:space="preserve"> TOC \o "1-3" \h \z \u </w:instrText>
+                                    </w:r>
+                                    <w:r>
+                                      <w:fldChar w:fldCharType="separate"/>
+                                    </w:r>
+                                    <w:hyperlink w:anchor="_Toc58842798" w:history="1">
+                                      <w:r>
+                                        <w:rPr>
+                                          <w:rStyle w:val="Hyperlink"/>
+                                          <w:noProof/>
+                                        </w:rPr>
+                                        <w:t>Testing Strategy and Plan for Elevens Java application</w:t>
+                                      </w:r>
+                                      <w:r>
+                                        <w:rPr>
+                                          <w:noProof/>
+                                          <w:webHidden/>
+                                        </w:rPr>
+                                        <w:tab/>
+                                      </w:r>
+                                      <w:r>
+                                        <w:rPr>
+                                          <w:noProof/>
+                                          <w:webHidden/>
+                                        </w:rPr>
+                                        <w:fldChar w:fldCharType="begin"/>
+                                      </w:r>
+                                      <w:r>
+                                        <w:rPr>
+                                          <w:noProof/>
+                                          <w:webHidden/>
+                                        </w:rPr>
+                                        <w:instrText xml:space="preserve"> PAGEREF _Toc58842798 \h </w:instrText>
+                                      </w:r>
+                                      <w:r>
+                                        <w:rPr>
+                                          <w:noProof/>
+                                          <w:webHidden/>
+                                        </w:rPr>
+                                      </w:r>
+                                      <w:r>
+                                        <w:rPr>
+                                          <w:noProof/>
+                                          <w:webHidden/>
+                                        </w:rPr>
+                                        <w:fldChar w:fldCharType="separate"/>
+                                      </w:r>
+                                      <w:r>
+                                        <w:rPr>
+                                          <w:noProof/>
+                                          <w:webHidden/>
+                                        </w:rPr>
+                                        <w:t>1</w:t>
+                                      </w:r>
+                                      <w:r>
+                                        <w:rPr>
+                                          <w:noProof/>
+                                          <w:webHidden/>
+                                        </w:rPr>
+                                        <w:fldChar w:fldCharType="end"/>
+                                      </w:r>
+                                    </w:hyperlink>
+                                  </w:p>
+                                  <w:p>
+                                    <w:pPr>
+                                      <w:pStyle w:val="TOC2"/>
+                                      <w:tabs>
+                                        <w:tab w:val="right" w:leader="dot" w:pos="9016"/>
+                                      </w:tabs>
+                                      <w:rPr>
+                                        <w:rFonts w:eastAsiaTheme="minorEastAsia"/>
+                                        <w:noProof/>
+                                        <w:lang w:eastAsia="en-GB"/>
+                                      </w:rPr>
+                                    </w:pPr>
+                                    <w:hyperlink w:anchor="_Toc58842799" w:history="1">
+                                      <w:r>
+                                        <w:rPr>
+                                          <w:rStyle w:val="Hyperlink"/>
+                                          <w:noProof/>
+                                        </w:rPr>
+                                        <w:t>Type of Operating system and software package used</w:t>
+                                      </w:r>
+                                      <w:r>
+                                        <w:rPr>
+                                          <w:noProof/>
+                                          <w:webHidden/>
+                                        </w:rPr>
+                                        <w:tab/>
+                                      </w:r>
+                                      <w:r>
+                                        <w:rPr>
+                                          <w:noProof/>
+                                          <w:webHidden/>
+                                        </w:rPr>
+                                        <w:fldChar w:fldCharType="begin"/>
+                                      </w:r>
+                                      <w:r>
+                                        <w:rPr>
+                                          <w:noProof/>
+                                          <w:webHidden/>
+                                        </w:rPr>
+                                        <w:instrText xml:space="preserve"> PAGEREF _Toc58842799 \h </w:instrText>
+                                      </w:r>
+                                      <w:r>
+                                        <w:rPr>
+                                          <w:noProof/>
+                                          <w:webHidden/>
+                                        </w:rPr>
+                                      </w:r>
+                                      <w:r>
+                                        <w:rPr>
+                                          <w:noProof/>
+                                          <w:webHidden/>
+                                        </w:rPr>
+                                        <w:fldChar w:fldCharType="separate"/>
+                                      </w:r>
+                                      <w:r>
+                                        <w:rPr>
+                                          <w:noProof/>
+                                          <w:webHidden/>
+                                        </w:rPr>
+                                        <w:t>1</w:t>
+                                      </w:r>
+                                      <w:r>
+                                        <w:rPr>
+                                          <w:noProof/>
+                                          <w:webHidden/>
+                                        </w:rPr>
+                                        <w:fldChar w:fldCharType="end"/>
+                                      </w:r>
+                                    </w:hyperlink>
+                                  </w:p>
+                                  <w:p>
+                                    <w:pPr>
+                                      <w:pStyle w:val="TOC2"/>
+                                      <w:tabs>
+                                        <w:tab w:val="right" w:leader="dot" w:pos="9016"/>
+                                      </w:tabs>
+                                      <w:rPr>
+                                        <w:rFonts w:eastAsiaTheme="minorEastAsia"/>
+                                        <w:noProof/>
+                                        <w:lang w:eastAsia="en-GB"/>
+                                      </w:rPr>
+                                    </w:pPr>
+                                    <w:hyperlink w:anchor="_Toc58842800" w:history="1">
+                                      <w:r>
+                                        <w:rPr>
+                                          <w:rStyle w:val="Hyperlink"/>
+                                          <w:noProof/>
+                                        </w:rPr>
+                                        <w:t>Types of testing</w:t>
+                                      </w:r>
+                                      <w:r>
+                                        <w:rPr>
+                                          <w:noProof/>
+                                          <w:webHidden/>
+                                        </w:rPr>
+                                        <w:tab/>
+                                      </w:r>
+                                      <w:r>
+                                        <w:rPr>
+                                          <w:noProof/>
+                                          <w:webHidden/>
+                                        </w:rPr>
+                                        <w:fldChar w:fldCharType="begin"/>
+                                      </w:r>
+                                      <w:r>
+                                        <w:rPr>
+                                          <w:noProof/>
+                                          <w:webHidden/>
+                                        </w:rPr>
+                                        <w:instrText xml:space="preserve"> PAGEREF _Toc58842800 \h </w:instrText>
+                                      </w:r>
+                                      <w:r>
+                                        <w:rPr>
+                                          <w:noProof/>
+                                          <w:webHidden/>
+                                        </w:rPr>
+                                      </w:r>
+                                      <w:r>
+                                        <w:rPr>
+                                          <w:noProof/>
+                                          <w:webHidden/>
+                                        </w:rPr>
+                                        <w:fldChar w:fldCharType="separate"/>
+                                      </w:r>
+                                      <w:r>
+                                        <w:rPr>
+                                          <w:noProof/>
+                                          <w:webHidden/>
+                                        </w:rPr>
+                                        <w:t>1</w:t>
+                                      </w:r>
+                                      <w:r>
+                                        <w:rPr>
+                                          <w:noProof/>
+                                          <w:webHidden/>
+                                        </w:rPr>
+                                        <w:fldChar w:fldCharType="end"/>
+                                      </w:r>
+                                    </w:hyperlink>
+                                  </w:p>
+                                  <w:p>
+                                    <w:pPr>
+                                      <w:pStyle w:val="TOC2"/>
+                                      <w:tabs>
+                                        <w:tab w:val="right" w:leader="dot" w:pos="9016"/>
+                                      </w:tabs>
+                                      <w:rPr>
+                                        <w:rFonts w:eastAsiaTheme="minorEastAsia"/>
+                                        <w:noProof/>
+                                        <w:lang w:eastAsia="en-GB"/>
+                                      </w:rPr>
+                                    </w:pPr>
+                                    <w:hyperlink w:anchor="_Toc58842801" w:history="1">
+                                      <w:r>
+                                        <w:rPr>
+                                          <w:rStyle w:val="Hyperlink"/>
+                                          <w:noProof/>
+                                        </w:rPr>
+                                        <w:t>Purpose and scope of testing carried out</w:t>
+                                      </w:r>
+                                      <w:r>
+                                        <w:rPr>
+                                          <w:noProof/>
+                                          <w:webHidden/>
+                                        </w:rPr>
+                                        <w:tab/>
+                                      </w:r>
+                                      <w:r>
+                                        <w:rPr>
+                                          <w:noProof/>
+                                          <w:webHidden/>
+                                        </w:rPr>
+                                        <w:fldChar w:fldCharType="begin"/>
+                                      </w:r>
+                                      <w:r>
+                                        <w:rPr>
+                                          <w:noProof/>
+                                          <w:webHidden/>
+                                        </w:rPr>
+                                        <w:instrText xml:space="preserve"> PAGEREF _Toc58842801 \h </w:instrText>
+                                      </w:r>
+                                      <w:r>
+                                        <w:rPr>
+                                          <w:noProof/>
+                                          <w:webHidden/>
+                                        </w:rPr>
+                                      </w:r>
+                                      <w:r>
+                                        <w:rPr>
+                                          <w:noProof/>
+                                          <w:webHidden/>
+                                        </w:rPr>
+                                        <w:fldChar w:fldCharType="separate"/>
+                                      </w:r>
+                                      <w:r>
+                                        <w:rPr>
+                                          <w:noProof/>
+                                          <w:webHidden/>
+                                        </w:rPr>
+                                        <w:t>1</w:t>
+                                      </w:r>
+                                      <w:r>
+                                        <w:rPr>
+                                          <w:noProof/>
+                                          <w:webHidden/>
+                                        </w:rPr>
+                                        <w:fldChar w:fldCharType="end"/>
+                                      </w:r>
+                                    </w:hyperlink>
+                                  </w:p>
+                                  <w:p>
+                                    <w:pPr>
+                                      <w:pStyle w:val="TOC2"/>
+                                      <w:tabs>
+                                        <w:tab w:val="right" w:leader="dot" w:pos="9016"/>
+                                      </w:tabs>
+                                      <w:rPr>
+                                        <w:rFonts w:eastAsiaTheme="minorEastAsia"/>
+                                        <w:noProof/>
+                                        <w:lang w:eastAsia="en-GB"/>
+                                      </w:rPr>
+                                    </w:pPr>
+                                    <w:hyperlink w:anchor="_Toc58842802" w:history="1">
+                                      <w:r>
+                                        <w:rPr>
+                                          <w:rStyle w:val="Hyperlink"/>
+                                          <w:noProof/>
+                                        </w:rPr>
+                                        <w:t>Test classes and other methods</w:t>
+                                      </w:r>
+                                      <w:r>
+                                        <w:rPr>
+                                          <w:noProof/>
+                                          <w:webHidden/>
+                                        </w:rPr>
+                                        <w:tab/>
+                                      </w:r>
+                                      <w:r>
+                                        <w:rPr>
+                                          <w:noProof/>
+                                          <w:webHidden/>
+                                        </w:rPr>
+                                        <w:fldChar w:fldCharType="begin"/>
+                                      </w:r>
+                                      <w:r>
+                                        <w:rPr>
+                                          <w:noProof/>
+                                          <w:webHidden/>
+                                        </w:rPr>
+                                        <w:instrText xml:space="preserve"> PAGEREF _Toc58842802 \h </w:instrText>
+                                      </w:r>
+                                      <w:r>
+                                        <w:rPr>
+                                          <w:noProof/>
+                                          <w:webHidden/>
+                                        </w:rPr>
+                                      </w:r>
+                                      <w:r>
+                                        <w:rPr>
+                                          <w:noProof/>
+                                          <w:webHidden/>
+                                        </w:rPr>
+                                        <w:fldChar w:fldCharType="separate"/>
+                                      </w:r>
+                                      <w:r>
+                                        <w:rPr>
+                                          <w:noProof/>
+                                          <w:webHidden/>
+                                        </w:rPr>
+                                        <w:t>1</w:t>
+                                      </w:r>
+                                      <w:r>
+                                        <w:rPr>
+                                          <w:noProof/>
+                                          <w:webHidden/>
+                                        </w:rPr>
+                                        <w:fldChar w:fldCharType="end"/>
+                                      </w:r>
+                                    </w:hyperlink>
+                                  </w:p>
+                                  <w:p>
+                                    <w:pPr>
+                                      <w:pStyle w:val="TOC2"/>
+                                      <w:tabs>
+                                        <w:tab w:val="right" w:leader="dot" w:pos="9016"/>
+                                      </w:tabs>
+                                      <w:rPr>
+                                        <w:rFonts w:eastAsiaTheme="minorEastAsia"/>
+                                        <w:noProof/>
+                                        <w:lang w:eastAsia="en-GB"/>
+                                      </w:rPr>
+                                    </w:pPr>
+                                    <w:hyperlink w:anchor="_Toc58842803" w:history="1">
+                                      <w:r>
+                                        <w:rPr>
+                                          <w:rStyle w:val="Hyperlink"/>
+                                          <w:noProof/>
+                                        </w:rPr>
+                                        <w:t>Testing against requirements</w:t>
+                                      </w:r>
+                                      <w:r>
+                                        <w:rPr>
+                                          <w:noProof/>
+                                          <w:webHidden/>
+                                        </w:rPr>
+                                        <w:tab/>
+                                      </w:r>
+                                      <w:r>
+                                        <w:rPr>
+                                          <w:noProof/>
+                                          <w:webHidden/>
+                                        </w:rPr>
+                                        <w:fldChar w:fldCharType="begin"/>
+                                      </w:r>
+                                      <w:r>
+                                        <w:rPr>
+                                          <w:noProof/>
+                                          <w:webHidden/>
+                                        </w:rPr>
+                                        <w:instrText xml:space="preserve"> PAGEREF _Toc58842803 \h </w:instrText>
+                                      </w:r>
+                                      <w:r>
+                                        <w:rPr>
+                                          <w:noProof/>
+                                          <w:webHidden/>
+                                        </w:rPr>
+                                      </w:r>
+                                      <w:r>
+                                        <w:rPr>
+                                          <w:noProof/>
+                                          <w:webHidden/>
+                                        </w:rPr>
+                                        <w:fldChar w:fldCharType="separate"/>
+                                      </w:r>
+                                      <w:r>
+                                        <w:rPr>
+                                          <w:noProof/>
+                                          <w:webHidden/>
+                                        </w:rPr>
+                                        <w:t>2</w:t>
+                                      </w:r>
+                                      <w:r>
+                                        <w:rPr>
+                                          <w:noProof/>
+                                          <w:webHidden/>
+                                        </w:rPr>
+                                        <w:fldChar w:fldCharType="end"/>
+                                      </w:r>
+                                    </w:hyperlink>
+                                  </w:p>
+                                  <w:p>
+                                    <w:pPr>
+                                      <w:pStyle w:val="TOC3"/>
+                                      <w:tabs>
+                                        <w:tab w:val="right" w:leader="dot" w:pos="9016"/>
+                                      </w:tabs>
+                                      <w:rPr>
+                                        <w:noProof/>
+                                      </w:rPr>
+                                    </w:pPr>
+                                    <w:hyperlink w:anchor="_Toc58842804" w:history="1">
+                                      <w:r>
+                                        <w:rPr>
+                                          <w:rStyle w:val="Hyperlink"/>
+                                          <w:noProof/>
+                                        </w:rPr>
+                                        <w:t>User Acceptance testing</w:t>
+                                      </w:r>
+                                      <w:r>
+                                        <w:rPr>
+                                          <w:noProof/>
+                                          <w:webHidden/>
+                                        </w:rPr>
+                                        <w:tab/>
+                                      </w:r>
+                                      <w:r>
+                                        <w:rPr>
+                                          <w:noProof/>
+                                          <w:webHidden/>
+                                        </w:rPr>
+                                        <w:fldChar w:fldCharType="begin"/>
+                                      </w:r>
+                                      <w:r>
+                                        <w:rPr>
+                                          <w:noProof/>
+                                          <w:webHidden/>
+                                        </w:rPr>
+                                        <w:instrText xml:space="preserve"> PAGEREF _Toc58842804 \h </w:instrText>
+                                      </w:r>
+                                      <w:r>
+                                        <w:rPr>
+                                          <w:noProof/>
+                                          <w:webHidden/>
+                                        </w:rPr>
+                                      </w:r>
+                                      <w:r>
+                                        <w:rPr>
+                                          <w:noProof/>
+                                          <w:webHidden/>
+                                        </w:rPr>
+                                        <w:fldChar w:fldCharType="separate"/>
+                                      </w:r>
+                                      <w:r>
+                                        <w:rPr>
+                                          <w:noProof/>
+                                          <w:webHidden/>
+                                        </w:rPr>
+                                        <w:t>2</w:t>
+                                      </w:r>
+                                      <w:r>
+                                        <w:rPr>
+                                          <w:noProof/>
+                                          <w:webHidden/>
+                                        </w:rPr>
+                                        <w:fldChar w:fldCharType="end"/>
+                                      </w:r>
+                                    </w:hyperlink>
+                                  </w:p>
+                                  <w:p>
+                                    <w:pPr>
+                                      <w:pStyle w:val="TOC2"/>
+                                      <w:tabs>
+                                        <w:tab w:val="right" w:leader="dot" w:pos="9016"/>
+                                      </w:tabs>
+                                      <w:rPr>
+                                        <w:rFonts w:eastAsiaTheme="minorEastAsia"/>
+                                        <w:noProof/>
+                                        <w:lang w:eastAsia="en-GB"/>
+                                      </w:rPr>
+                                    </w:pPr>
+                                    <w:hyperlink w:anchor="_Toc58842805" w:history="1">
+                                      <w:r>
+                                        <w:rPr>
+                                          <w:rStyle w:val="Hyperlink"/>
+                                          <w:noProof/>
+                                        </w:rPr>
+                                        <w:t>Conclusion</w:t>
+                                      </w:r>
+                                      <w:r>
+                                        <w:rPr>
+                                          <w:noProof/>
+                                          <w:webHidden/>
+                                        </w:rPr>
+                                        <w:tab/>
+                                      </w:r>
+                                      <w:r>
+                                        <w:rPr>
+                                          <w:noProof/>
+                                          <w:webHidden/>
+                                        </w:rPr>
+                                        <w:fldChar w:fldCharType="begin"/>
+                                      </w:r>
+                                      <w:r>
+                                        <w:rPr>
+                                          <w:noProof/>
+                                          <w:webHidden/>
+                                        </w:rPr>
+                                        <w:instrText xml:space="preserve"> PAGEREF _Toc58842805 \h </w:instrText>
+                                      </w:r>
+                                      <w:r>
+                                        <w:rPr>
+                                          <w:noProof/>
+                                          <w:webHidden/>
+                                        </w:rPr>
+                                      </w:r>
+                                      <w:r>
+                                        <w:rPr>
+                                          <w:noProof/>
+                                          <w:webHidden/>
+                                        </w:rPr>
+                                        <w:fldChar w:fldCharType="separate"/>
+                                      </w:r>
+                                      <w:r>
+                                        <w:rPr>
+                                          <w:noProof/>
+                                          <w:webHidden/>
+                                        </w:rPr>
+                                        <w:t>3</w:t>
+                                      </w:r>
+                                      <w:r>
+                                        <w:rPr>
+                                          <w:noProof/>
+                                          <w:webHidden/>
+                                        </w:rPr>
+                                        <w:fldChar w:fldCharType="end"/>
+                                      </w:r>
+                                    </w:hyperlink>
+                                  </w:p>
+                                  <w:p>
+                                    <w:r>
+                                      <w:rPr>
+                                        <w:b/>
+                                        <w:bCs/>
+                                        <w:noProof/>
+                                      </w:rPr>
+                                      <w:fldChar w:fldCharType="end"/>
+                                    </w:r>
+                                  </w:p>
+                                </w:sdtContent>
+                              </w:sdt>
+                              <w:p/>
+                            </w:txbxContent>
+                          </wps:txbx>
+                          <wps:bodyPr rot="0" spcFirstLastPara="0" vertOverflow="overflow" horzOverflow="overflow" vert="horz" wrap="square" lIns="91440" tIns="45720" rIns="91440" bIns="45720" numCol="1" spcCol="0" rtlCol="0" fromWordArt="0" anchor="t" anchorCtr="0" forceAA="0" compatLnSpc="1">
+                            <a:prstTxWarp prst="textNoShape">
+                              <a:avLst/>
+                            </a:prstTxWarp>
+                            <a:noAutofit/>
+                          </wps:bodyPr>
+                        </wps:wsp>
+                      </a:graphicData>
+                    </a:graphic>
+                  </wp:anchor>
+                </w:drawing>
+              </mc:Choice>
+              <mc:Fallback>
+                <w:pict>
+                  <v:shape w14:anchorId="3D7AE655" id="Text Box 252" o:spid="_x0000_s1027" type="#_x0000_t202" style="position:absolute;margin-left:-54.75pt;margin-top:409.35pt;width:532.5pt;height:267pt;z-index:251667456;visibility:visible;mso-wrap-style:square;mso-wrap-distance-left:9pt;mso-wrap-distance-top:0;mso-wrap-distance-right:9pt;mso-wrap-distance-bottom:0;mso-position-horizontal:absolute;mso-position-horizontal-relative:text;mso-position-vertical:absolute;mso-position-vertical-relative:text;v-text-anchor:top" o:gfxdata="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" filled="f" stroked="f" strokeweight=".5pt">
+                    <v:textbox>
+                      <w:txbxContent>
+                        <w:sdt>
+                          <w:sdtPr>
+                            <w:id w:val="722637711"/>
+                            <w:docPartObj>
+                              <w:docPartGallery w:val="Table of Contents"/>
+                              <w:docPartUnique/>
+                            </w:docPartObj>
+                          </w:sdtPr>
+                          <w:sdtEndPr>
+                            <w:rPr>
+                              <w:rFonts w:asciiTheme="minorHAnsi" w:eastAsiaTheme="minorHAnsi" w:hAnsiTheme="minorHAnsi" w:cstheme="minorBidi"/>
+                              <w:b/>
+                              <w:bCs/>
+                              <w:noProof/>
+                              <w:color w:val="auto"/>
+                              <w:sz w:val="22"/>
+                              <w:szCs w:val="22"/>
+                              <w:lang w:val="en-GB"/>
+                            </w:rPr>
+                          </w:sdtEndPr>
+                          <w:sdtContent>
+                            <w:p>
+                              <w:pPr>
+                                <w:pStyle w:val="TOCHeading"/>
+                              </w:pPr>
+                              <w:r>
+                                <w:t>Contents</w:t>
+                              </w:r>
+                            </w:p>
+                            <w:p>
+                              <w:pPr>
+                                <w:pStyle w:val="TOC1"/>
+                                <w:tabs>
+                                  <w:tab w:val="right" w:leader="dot" w:pos="9016"/>
+                                </w:tabs>
+                                <w:rPr>
+                                  <w:noProof/>
+                                </w:rPr>
+                              </w:pPr>
+                              <w:r>
+                                <w:fldChar w:fldCharType="begin"/>
+                              </w:r>
+                              <w:r>
+                                <w:instrText xml:space="preserve"> TOC \o "1-3" \h \z \u </w:instrText>
+                              </w:r>
+                              <w:r>
+                                <w:fldChar w:fldCharType="separate"/>
+                              </w:r>
+                              <w:hyperlink w:anchor="_Toc58842798" w:history="1">
+                                <w:r>
+                                  <w:rPr>
+                                    <w:rStyle w:val="Hyperlink"/>
+                                    <w:noProof/>
+                                  </w:rPr>
+                                  <w:t>Testing Strategy and Plan for Elevens Java application</w:t>
+                                </w:r>
+                                <w:r>
+                                  <w:rPr>
+                                    <w:noProof/>
+                                    <w:webHidden/>
+                                  </w:rPr>
+                                  <w:tab/>
+                                </w:r>
+                                <w:r>
+                                  <w:rPr>
+                                    <w:noProof/>
+                                    <w:webHidden/>
+                                  </w:rPr>
+                                  <w:fldChar w:fldCharType="begin"/>
+                                </w:r>
+                                <w:r>
+                                  <w:rPr>
+                                    <w:noProof/>
+                                    <w:webHidden/>
+                                  </w:rPr>
+                                  <w:instrText xml:space="preserve"> PAGEREF _Toc58842798 \h </w:instrText>
+                                </w:r>
+                                <w:r>
+                                  <w:rPr>
+                                    <w:noProof/>
+                                    <w:webHidden/>
+                                  </w:rPr>
+                                </w:r>
+                                <w:r>
+                                  <w:rPr>
+                                    <w:noProof/>
+                                    <w:webHidden/>
+                                  </w:rPr>
+                                  <w:fldChar w:fldCharType="separate"/>
+                                </w:r>
+                                <w:r>
+                                  <w:rPr>
+                                    <w:noProof/>
+                                    <w:webHidden/>
+                                  </w:rPr>
+                                  <w:t>1</w:t>
+                                </w:r>
+                                <w:r>
+                                  <w:rPr>
+                                    <w:noProof/>
+                                    <w:webHidden/>
+                                  </w:rPr>
+                                  <w:fldChar w:fldCharType="end"/>
+                                </w:r>
+                              </w:hyperlink>
+                            </w:p>
+                            <w:p>
+                              <w:pPr>
+                                <w:pStyle w:val="TOC2"/>
+                                <w:tabs>
+                                  <w:tab w:val="right" w:leader="dot" w:pos="9016"/>
+                                </w:tabs>
+                                <w:rPr>
+                                  <w:rFonts w:eastAsiaTheme="minorEastAsia"/>
+                                  <w:noProof/>
+                                  <w:lang w:eastAsia="en-GB"/>
+                                </w:rPr>
+                              </w:pPr>
+                              <w:hyperlink w:anchor="_Toc58842799" w:history="1">
+                                <w:r>
+                                  <w:rPr>
+                                    <w:rStyle w:val="Hyperlink"/>
+                                    <w:noProof/>
+                                  </w:rPr>
+                                  <w:t>Type of Operating system and software package used</w:t>
+                                </w:r>
+                                <w:r>
+                                  <w:rPr>
+                                    <w:noProof/>
+                                    <w:webHidden/>
+                                  </w:rPr>
+                                  <w:tab/>
+                                </w:r>
+                                <w:r>
+                                  <w:rPr>
+                                    <w:noProof/>
+                                    <w:webHidden/>
+                                  </w:rPr>
+                                  <w:fldChar w:fldCharType="begin"/>
+                                </w:r>
+                                <w:r>
+                                  <w:rPr>
+                                    <w:noProof/>
+                                    <w:webHidden/>
+                                  </w:rPr>
+                                  <w:instrText xml:space="preserve"> PAGEREF _Toc58842799 \h </w:instrText>
+                                </w:r>
+                                <w:r>
+                                  <w:rPr>
+                                    <w:noProof/>
+                                    <w:webHidden/>
+                                  </w:rPr>
+                                </w:r>
+                                <w:r>
+                                  <w:rPr>
+                                    <w:noProof/>
+                                    <w:webHidden/>
+                                  </w:rPr>
+                                  <w:fldChar w:fldCharType="separate"/>
+                                </w:r>
+                                <w:r>
+                                  <w:rPr>
+                                    <w:noProof/>
+                                    <w:webHidden/>
+                                  </w:rPr>
+                                  <w:t>1</w:t>
+                                </w:r>
+                                <w:r>
+                                  <w:rPr>
+                                    <w:noProof/>
+                                    <w:webHidden/>
+                                  </w:rPr>
+                                  <w:fldChar w:fldCharType="end"/>
+                                </w:r>
+                              </w:hyperlink>
+                            </w:p>
+                            <w:p>
+                              <w:pPr>
+                                <w:pStyle w:val="TOC2"/>
+                                <w:tabs>
+                                  <w:tab w:val="right" w:leader="dot" w:pos="9016"/>
+                                </w:tabs>
+                                <w:rPr>
+                                  <w:rFonts w:eastAsiaTheme="minorEastAsia"/>
+                                  <w:noProof/>
+                                  <w:lang w:eastAsia="en-GB"/>
+                                </w:rPr>
+                              </w:pPr>
+                              <w:hyperlink w:anchor="_Toc58842800" w:history="1">
+                                <w:r>
+                                  <w:rPr>
+                                    <w:rStyle w:val="Hyperlink"/>
+                                    <w:noProof/>
+                                  </w:rPr>
+                                  <w:t>Types of testing</w:t>
+                                </w:r>
+                                <w:r>
+                                  <w:rPr>
+                                    <w:noProof/>
+                                    <w:webHidden/>
+                                  </w:rPr>
+                                  <w:tab/>
+                                </w:r>
+                                <w:r>
+                                  <w:rPr>
+                                    <w:noProof/>
+                                    <w:webHidden/>
+                                  </w:rPr>
+                                  <w:fldChar w:fldCharType="begin"/>
+                                </w:r>
+                                <w:r>
+                                  <w:rPr>
+                                    <w:noProof/>
+                                    <w:webHidden/>
+                                  </w:rPr>
+                                  <w:instrText xml:space="preserve"> PAGEREF _Toc58842800 \h </w:instrText>
+                                </w:r>
+                                <w:r>
+                                  <w:rPr>
+                                    <w:noProof/>
+                                    <w:webHidden/>
+                                  </w:rPr>
+                                </w:r>
+                                <w:r>
+                                  <w:rPr>
+                                    <w:noProof/>
+                                    <w:webHidden/>
+                                  </w:rPr>
+                                  <w:fldChar w:fldCharType="separate"/>
+                                </w:r>
+                                <w:r>
+                                  <w:rPr>
+                                    <w:noProof/>
+                                    <w:webHidden/>
+                                  </w:rPr>
+                                  <w:t>1</w:t>
+                                </w:r>
+                                <w:r>
+                                  <w:rPr>
+                                    <w:noProof/>
+                                    <w:webHidden/>
+                                  </w:rPr>
+                                  <w:fldChar w:fldCharType="end"/>
+                                </w:r>
+                              </w:hyperlink>
+                            </w:p>
+                            <w:p>
+                              <w:pPr>
+                                <w:pStyle w:val="TOC2"/>
+                                <w:tabs>
+                                  <w:tab w:val="right" w:leader="dot" w:pos="9016"/>
+                                </w:tabs>
+                                <w:rPr>
+                                  <w:rFonts w:eastAsiaTheme="minorEastAsia"/>
+                                  <w:noProof/>
+                                  <w:lang w:eastAsia="en-GB"/>
+                                </w:rPr>
+                              </w:pPr>
+                              <w:hyperlink w:anchor="_Toc58842801" w:history="1">
+                                <w:r>
+                                  <w:rPr>
+                                    <w:rStyle w:val="Hyperlink"/>
+                                    <w:noProof/>
+                                  </w:rPr>
+                                  <w:t>Purpose and scope of testing carried out</w:t>
+                                </w:r>
+                                <w:r>
+                                  <w:rPr>
+                                    <w:noProof/>
+                                    <w:webHidden/>
+                                  </w:rPr>
+                                  <w:tab/>
+                                </w:r>
+                                <w:r>
+                                  <w:rPr>
+                                    <w:noProof/>
+                                    <w:webHidden/>
+                                  </w:rPr>
+                                  <w:fldChar w:fldCharType="begin"/>
+                                </w:r>
+                                <w:r>
+                                  <w:rPr>
+                                    <w:noProof/>
+                                    <w:webHidden/>
+                                  </w:rPr>
+                                  <w:instrText xml:space="preserve"> PAGEREF _Toc58842801 \h </w:instrText>
+                                </w:r>
+                                <w:r>
+                                  <w:rPr>
+                                    <w:noProof/>
+                                    <w:webHidden/>
+                                  </w:rPr>
+                                </w:r>
+                                <w:r>
+                                  <w:rPr>
+                                    <w:noProof/>
+                                    <w:webHidden/>
+                                  </w:rPr>
+                                  <w:fldChar w:fldCharType="separate"/>
+                                </w:r>
+                                <w:r>
+                                  <w:rPr>
+                                    <w:noProof/>
+                                    <w:webHidden/>
+                                  </w:rPr>
+                                  <w:t>1</w:t>
+                                </w:r>
+                                <w:r>
+                                  <w:rPr>
+                                    <w:noProof/>
+                                    <w:webHidden/>
+                                  </w:rPr>
+                                  <w:fldChar w:fldCharType="end"/>
+                                </w:r>
+                              </w:hyperlink>
+                            </w:p>
+                            <w:p>
+                              <w:pPr>
+                                <w:pStyle w:val="TOC2"/>
+                                <w:tabs>
+                                  <w:tab w:val="right" w:leader="dot" w:pos="9016"/>
+                                </w:tabs>
+                                <w:rPr>
+                                  <w:rFonts w:eastAsiaTheme="minorEastAsia"/>
+                                  <w:noProof/>
+                                  <w:lang w:eastAsia="en-GB"/>
+                                </w:rPr>
+                              </w:pPr>
+                              <w:hyperlink w:anchor="_Toc58842802" w:history="1">
+                                <w:r>
+                                  <w:rPr>
+                                    <w:rStyle w:val="Hyperlink"/>
+                                    <w:noProof/>
+                                  </w:rPr>
+                                  <w:t>Test classes and other methods</w:t>
+                                </w:r>
+                                <w:r>
+                                  <w:rPr>
+                                    <w:noProof/>
+                                    <w:webHidden/>
+                                  </w:rPr>
+                                  <w:tab/>
+                                </w:r>
+                                <w:r>
+                                  <w:rPr>
+                                    <w:noProof/>
+                                    <w:webHidden/>
+                                  </w:rPr>
+                                  <w:fldChar w:fldCharType="begin"/>
+                                </w:r>
+                                <w:r>
+                                  <w:rPr>
+                                    <w:noProof/>
+                                    <w:webHidden/>
+                                  </w:rPr>
+                                  <w:instrText xml:space="preserve"> PAGEREF _Toc58842802 \h </w:instrText>
+                                </w:r>
+                                <w:r>
+                                  <w:rPr>
+                                    <w:noProof/>
+                                    <w:webHidden/>
+                                  </w:rPr>
+                                </w:r>
+                                <w:r>
+                                  <w:rPr>
+                                    <w:noProof/>
+                                    <w:webHidden/>
+                                  </w:rPr>
+                                  <w:fldChar w:fldCharType="separate"/>
+                                </w:r>
+                                <w:r>
+                                  <w:rPr>
+                                    <w:noProof/>
+                                    <w:webHidden/>
+                                  </w:rPr>
+                                  <w:t>1</w:t>
+                                </w:r>
+                                <w:r>
+                                  <w:rPr>
+                                    <w:noProof/>
+                                    <w:webHidden/>
+                                  </w:rPr>
+                                  <w:fldChar w:fldCharType="end"/>
+                                </w:r>
+                              </w:hyperlink>
+                            </w:p>
+                            <w:p>
+                              <w:pPr>
+                                <w:pStyle w:val="TOC2"/>
+                                <w:tabs>
+                                  <w:tab w:val="right" w:leader="dot" w:pos="9016"/>
+                                </w:tabs>
+                                <w:rPr>
+                                  <w:rFonts w:eastAsiaTheme="minorEastAsia"/>
+                                  <w:noProof/>
+                                  <w:lang w:eastAsia="en-GB"/>
+                                </w:rPr>
+                              </w:pPr>
+                              <w:hyperlink w:anchor="_Toc58842803" w:history="1">
+                                <w:r>
+                                  <w:rPr>
+                                    <w:rStyle w:val="Hyperlink"/>
+                                    <w:noProof/>
+                                  </w:rPr>
+                                  <w:t>Testing against requirements</w:t>
+                                </w:r>
+                                <w:r>
+                                  <w:rPr>
+                                    <w:noProof/>
+                                    <w:webHidden/>
+                                  </w:rPr>
+                                  <w:tab/>
+                                </w:r>
+                                <w:r>
+                                  <w:rPr>
+                                    <w:noProof/>
+                                    <w:webHidden/>
+                                  </w:rPr>
+                                  <w:fldChar w:fldCharType="begin"/>
+                                </w:r>
+                                <w:r>
+                                  <w:rPr>
+                                    <w:noProof/>
+                                    <w:webHidden/>
+                                  </w:rPr>
+                                  <w:instrText xml:space="preserve"> PAGEREF _Toc58842803 \h </w:instrText>
+                                </w:r>
+                                <w:r>
+                                  <w:rPr>
+                                    <w:noProof/>
+                                    <w:webHidden/>
+                                  </w:rPr>
+                                </w:r>
+                                <w:r>
+                                  <w:rPr>
+                                    <w:noProof/>
+                                    <w:webHidden/>
+                                  </w:rPr>
+                                  <w:fldChar w:fldCharType="separate"/>
+                                </w:r>
+                                <w:r>
+                                  <w:rPr>
+                                    <w:noProof/>
+                                    <w:webHidden/>
+                                  </w:rPr>
+                                  <w:t>2</w:t>
+                                </w:r>
+                                <w:r>
+                                  <w:rPr>
+                                    <w:noProof/>
+                                    <w:webHidden/>
+                                  </w:rPr>
+                                  <w:fldChar w:fldCharType="end"/>
+                                </w:r>
+                              </w:hyperlink>
+                            </w:p>
+                            <w:p>
+                              <w:pPr>
+                                <w:pStyle w:val="TOC3"/>
+                                <w:tabs>
+                                  <w:tab w:val="right" w:leader="dot" w:pos="9016"/>
+                                </w:tabs>
+                                <w:rPr>
+                                  <w:noProof/>
+                                </w:rPr>
+                              </w:pPr>
+                              <w:hyperlink w:anchor="_Toc58842804" w:history="1">
+                                <w:r>
+                                  <w:rPr>
+                                    <w:rStyle w:val="Hyperlink"/>
+                                    <w:noProof/>
+                                  </w:rPr>
+                                  <w:t>User Acceptance testing</w:t>
+                                </w:r>
+                                <w:r>
+                                  <w:rPr>
+                                    <w:noProof/>
+                                    <w:webHidden/>
+                                  </w:rPr>
+                                  <w:tab/>
+                                </w:r>
+                                <w:r>
+                                  <w:rPr>
+                                    <w:noProof/>
+                                    <w:webHidden/>
+                                  </w:rPr>
+                                  <w:fldChar w:fldCharType="begin"/>
+                                </w:r>
+                                <w:r>
+                                  <w:rPr>
+                                    <w:noProof/>
+                                    <w:webHidden/>
+                                  </w:rPr>
+                                  <w:instrText xml:space="preserve"> PAGEREF _Toc58842804 \h </w:instrText>
+                                </w:r>
+                                <w:r>
+                                  <w:rPr>
+                                    <w:noProof/>
+                                    <w:webHidden/>
+                                  </w:rPr>
+                                </w:r>
+                                <w:r>
+                                  <w:rPr>
+                                    <w:noProof/>
+                                    <w:webHidden/>
+                                  </w:rPr>
+                                  <w:fldChar w:fldCharType="separate"/>
+                                </w:r>
+                                <w:r>
+                                  <w:rPr>
+                                    <w:noProof/>
+                                    <w:webHidden/>
+                                  </w:rPr>
+                                  <w:t>2</w:t>
+                                </w:r>
+                                <w:r>
+                                  <w:rPr>
+                                    <w:noProof/>
+                                    <w:webHidden/>
+                                  </w:rPr>
+                                  <w:fldChar w:fldCharType="end"/>
+                                </w:r>
+                              </w:hyperlink>
+                            </w:p>
+                            <w:p>
+                              <w:pPr>
+                                <w:pStyle w:val="TOC2"/>
+                                <w:tabs>
+                                  <w:tab w:val="right" w:leader="dot" w:pos="9016"/>
+                                </w:tabs>
+                                <w:rPr>
+                                  <w:rFonts w:eastAsiaTheme="minorEastAsia"/>
+                                  <w:noProof/>
+                                  <w:lang w:eastAsia="en-GB"/>
+                                </w:rPr>
+                              </w:pPr>
+                              <w:hyperlink w:anchor="_Toc58842805" w:history="1">
+                                <w:r>
+                                  <w:rPr>
+                                    <w:rStyle w:val="Hyperlink"/>
+                                    <w:noProof/>
+                                  </w:rPr>
+                                  <w:t>Conclusion</w:t>
+                                </w:r>
+                                <w:r>
+                                  <w:rPr>
+                                    <w:noProof/>
+                                    <w:webHidden/>
+                                  </w:rPr>
+                                  <w:tab/>
+                                </w:r>
+                                <w:r>
+                                  <w:rPr>
+                                    <w:noProof/>
+                                    <w:webHidden/>
+                                  </w:rPr>
+                                  <w:fldChar w:fldCharType="begin"/>
+                                </w:r>
+                                <w:r>
+                                  <w:rPr>
+                                    <w:noProof/>
+                                    <w:webHidden/>
+                                  </w:rPr>
+                                  <w:instrText xml:space="preserve"> PAGEREF _Toc58842805 \h </w:instrText>
+                                </w:r>
+                                <w:r>
+                                  <w:rPr>
+                                    <w:noProof/>
+                                    <w:webHidden/>
+                                  </w:rPr>
+                                </w:r>
+                                <w:r>
+                                  <w:rPr>
+                                    <w:noProof/>
+                                    <w:webHidden/>
+                                  </w:rPr>
+                                  <w:fldChar w:fldCharType="separate"/>
+                                </w:r>
+                                <w:r>
+                                  <w:rPr>
+                                    <w:noProof/>
+                                    <w:webHidden/>
+                                  </w:rPr>
+                                  <w:t>3</w:t>
+                                </w:r>
+                                <w:r>
+                                  <w:rPr>
+                                    <w:noProof/>
+                                    <w:webHidden/>
+                                  </w:rPr>
+                                  <w:fldChar w:fldCharType="end"/>
+                                </w:r>
+                              </w:hyperlink>
+                            </w:p>
+                            <w:p>
+                              <w:r>
+                                <w:rPr>
+                                  <w:b/>
+                                  <w:bCs/>
+                                  <w:noProof/>
+                                </w:rPr>
+                                <w:fldChar w:fldCharType="end"/>
+                              </w:r>
+                            </w:p>
+                          </w:sdtContent>
+                        </w:sdt>
+                        <w:p/>
+                      </w:txbxContent>
+                    </v:textbox>
+                  </v:shape>
+                </w:pict>
+              </mc:Fallback>
+            </mc:AlternateContent>
+          </w:r>
+          <w:r>
+            <mc:AlternateContent>
+              <mc:Choice Requires="wps">
+                <w:drawing>
+                  <wp:anchor distT="0" distB="0" distL="114300" distR="114300" simplePos="0" relativeHeight="251665408" behindDoc="0" locked="0" layoutInCell="1" allowOverlap="1" wp14:anchorId="5FCE818F" wp14:editId="52AA98ED">
+                    <wp:simplePos x="0" y="0"/>
+                    <wp:positionH relativeFrom="page">
+                      <wp:posOffset>171450</wp:posOffset>
+                    </wp:positionH>
+                    <wp:positionV relativeFrom="page">
+                      <wp:posOffset>5563235</wp:posOffset>
+                    </wp:positionV>
+                    <wp:extent cx="7315200" cy="1009650"/>
+                    <wp:effectExtent l="0" t="0" r="0" b="5715"/>
+                    <wp:wrapSquare wrapText="bothSides"/>
+                    <wp:docPr id="243" name="Text Box 243"/>
+                    <wp:cNvGraphicFramePr/>
+                    <a:graphic xmlns:a="http://schemas.openxmlformats.org/drawingml/2006/main">
+                      <a:graphicData uri="http://schemas.microsoft.com/office/word/2010/wordprocessingShape">
+                        <wps:wsp>
+                          <wps:cNvSpPr txBox="1"/>
+                          <wps:spPr>
+                            <a:xfrm>
+                              <a:off x="0" y="0"/>
+                              <a:ext cx="7315200" cy="1009650"/>
+                            </a:xfrm>
+                            <a:prstGeom prst="rect">
+                              <a:avLst/>
+                            </a:prstGeom>
+                            <a:noFill/>
+                            <a:ln w="6350">
+                              <a:noFill/>
+                            </a:ln>
+                            <a:effectLst/>
+                          </wps:spPr>
+                          <wps:style>
+                            <a:lnRef idx="0">
+                              <a:schemeClr val="accent1"/>
+                            </a:lnRef>
+                            <a:fillRef idx="0">
+                              <a:schemeClr val="accent1"/>
+                            </a:fillRef>
+                            <a:effectRef idx="0">
+                              <a:schemeClr val="accent1"/>
+                            </a:effectRef>
+                            <a:fontRef idx="minor">
+                              <a:schemeClr val="dk1"/>
+                            </a:fontRef>
+                          </wps:style>
+                          <wps:txbx>
+                            <w:txbxContent>
+                              <w:p>
+                                <w:pPr>
+                                  <w:pStyle w:val="TOC2"/>
+                                  <w:jc w:val="right"/>
+                                  <w:rPr>
+                                    <w:color w:val="4472C4" w:themeColor="accent1"/>
+                                    <w:sz w:val="28"/>
+                                    <w:szCs w:val="28"/>
+                                  </w:rPr>
+                                </w:pPr>
+                                <w:r>
+                                  <w:rPr>
+                                    <w:color w:val="4472C4" w:themeColor="accent1"/>
+                                    <w:sz w:val="28"/>
+                                    <w:szCs w:val="28"/>
+                                  </w:rPr>
+                                  <w:t>COM410 SOFTWARE DEVELOPMENT II</w:t>
+                                </w:r>
+                              </w:p>
+                              <w:p>
+                                <w:pPr>
+                                  <w:pStyle w:val="TOC2"/>
+                                  <w:jc w:val="right"/>
+                                  <w:rPr>
+                                    <w:color w:val="4472C4" w:themeColor="accent1"/>
+                                    <w:sz w:val="28"/>
+                                    <w:szCs w:val="28"/>
+                                  </w:rPr>
+                                </w:pPr>
+                                <w:r>
+                                  <w:rPr>
+                                    <w:color w:val="4472C4" w:themeColor="accent1"/>
+                                    <w:sz w:val="28"/>
+                                    <w:szCs w:val="28"/>
+                                  </w:rPr>
+                                  <w:t>B00792485 B00751280</w:t>
+                                </w:r>
+                              </w:p>
+                              <w:sdt>
+                                <w:sdtPr>
+                                  <w:rPr>
+                                    <w:color w:val="595959" w:themeColor="text1" w:themeTint="A6"/>
+                                    <w:sz w:val="20"/>
+                                    <w:szCs w:val="20"/>
+                                  </w:rPr>
+                                  <w:alias w:val="Abstract"/>
+                                  <w:tag w:val=""/>
+                                  <w:id w:val="1375273687"/>
+                                  <w:showingPlcHdr/>
+                                  <w:dataBinding w:prefixMappings="xmlns:ns0='http://schemas.microsoft.com/office/2006/coverPageProps' " w:xpath="/ns0:CoverPageProperties[1]/ns0:Abstract[1]" w:storeItemID="{55AF091B-3C7A-41E3-B477-F2FDAA23CFDA}"/>
+                                  <w:text w:multiLine="1"/>
+                                </w:sdtPr>
+                                <w:sdtContent>
+                                  <w:p>
+                                    <w:pPr>
+                                      <w:pStyle w:val="TOC2"/>
+                                      <w:jc w:val="right"/>
+                                      <w:rPr>
+                                        <w:color w:val="595959" w:themeColor="text1" w:themeTint="A6"/>
+                                        <w:sz w:val="20"/>
+                                        <w:szCs w:val="20"/>
+                                      </w:rPr>
+                                    </w:pPr>
+                                    <w:r>
+                                      <w:rPr>
+                                        <w:color w:val="595959" w:themeColor="text1" w:themeTint="A6"/>
+                                        <w:sz w:val="20"/>
+                                        <w:szCs w:val="20"/>
+                                      </w:rPr>
+                                      <w:t xml:space="preserve">     </w:t>
+                                    </w:r>
+                                  </w:p>
+                                </w:sdtContent>
+                              </w:sdt>
+                            </w:txbxContent>
+                          </wps:txbx>
+                          <wps:bodyPr rot="0" spcFirstLastPara="0" vertOverflow="overflow" horzOverflow="overflow" vert="horz" wrap="square" lIns="1600200" tIns="0" rIns="685800" bIns="0" numCol="1" spcCol="0" rtlCol="0" fromWordArt="0" anchor="t" anchorCtr="0" forceAA="0" compatLnSpc="1">
+                            <a:prstTxWarp prst="textNoShape">
+                              <a:avLst/>
+                            </a:prstTxWarp>
+                            <a:spAutoFit/>
+                          </wps:bodyPr>
+                        </wps:wsp>
+                      </a:graphicData>
+                    </a:graphic>
+                    <wp14:sizeRelH relativeFrom="page">
+                      <wp14:pctWidth>94100</wp14:pctWidth>
+                    </wp14:sizeRelH>
+                    <wp14:sizeRelV relativeFrom="page">
+                      <wp14:pctHeight>10000</wp14:pctHeight>
+                    </wp14:sizeRelV>
+                  </wp:anchor>
+                </w:drawing>
+              </mc:Choice>
+              <mc:Fallback>
+                <w:pict>
+                  <v:shape w14:anchorId="5FCE818F" id="Text Box 243" o:spid="_x0000_s1028" type="#_x0000_t202" style="position:absolute;margin-left:13.5pt;margin-top:438.05pt;width:8in;height:79.5pt;z-index:251665408;visibility:visible;mso-wrap-style:square;mso-width-percent:941;mso-height-percent:100;mso-wrap-distance-left:9pt;mso-wrap-distance-top:0;mso-wrap-distance-right:9pt;mso-wrap-distance-bottom:0;mso-position-horizontal:absolute;mso-position-horizontal-relative:page;mso-position-vertical:absolute;mso-position-vertical-relative:page;mso-width-percent:941;mso-height-percent:100;mso-width-relative:page;mso-height-relative:page;v-text-anchor:top" o:gfxdata="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" filled="f" stroked="f" strokeweight=".5pt">
+                    <v:textbox style="mso-fit-shape-to-text:t" inset="126pt,0,54pt,0">
+                      <w:txbxContent>
+                        <w:p>
+                          <w:pPr>
+                            <w:pStyle w:val="TOC2"/>
+                            <w:jc w:val="right"/>
+                            <w:rPr>
+                              <w:color w:val="4472C4" w:themeColor="accent1"/>
+                              <w:sz w:val="28"/>
+                              <w:szCs w:val="28"/>
+                            </w:rPr>
+                          </w:pPr>
+                          <w:r>
+                            <w:rPr>
+                              <w:color w:val="4472C4" w:themeColor="accent1"/>
+                              <w:sz w:val="28"/>
+                              <w:szCs w:val="28"/>
+                            </w:rPr>
+                            <w:t>COM410 SOFTWARE DEVELOPMENT II</w:t>
+                          </w:r>
+                        </w:p>
+                        <w:p>
+                          <w:pPr>
+                            <w:pStyle w:val="TOC2"/>
+                            <w:jc w:val="right"/>
+                            <w:rPr>
+                              <w:color w:val="4472C4" w:themeColor="accent1"/>
+                              <w:sz w:val="28"/>
+                              <w:szCs w:val="28"/>
+                            </w:rPr>
+                          </w:pPr>
+                          <w:r>
+                            <w:rPr>
+                              <w:color w:val="4472C4" w:themeColor="accent1"/>
+                              <w:sz w:val="28"/>
+                              <w:szCs w:val="28"/>
+                            </w:rPr>
+                            <w:t>B00792485 B00751280</w:t>
+                          </w:r>
+                        </w:p>
+                        <w:sdt>
+                          <w:sdtPr>
+                            <w:rPr>
+                              <w:color w:val="595959" w:themeColor="text1" w:themeTint="A6"/>
+                              <w:sz w:val="20"/>
+                              <w:szCs w:val="20"/>
+                            </w:rPr>
+                            <w:alias w:val="Abstract"/>
+                            <w:tag w:val=""/>
+                            <w:id w:val="1375273687"/>
+                            <w:showingPlcHdr/>
+                            <w:dataBinding w:prefixMappings="xmlns:ns0='http://schemas.microsoft.com/office/2006/coverPageProps' " w:xpath="/ns0:CoverPageProperties[1]/ns0:Abstract[1]" w:storeItemID="{55AF091B-3C7A-41E3-B477-F2FDAA23CFDA}"/>
+                            <w:text w:multiLine="1"/>
+                          </w:sdtPr>
+                          <w:sdtContent>
+                            <w:p>
+                              <w:pPr>
+                                <w:pStyle w:val="TOC2"/>
+                                <w:jc w:val="right"/>
+                                <w:rPr>
+                                  <w:color w:val="595959" w:themeColor="text1" w:themeTint="A6"/>
+                                  <w:sz w:val="20"/>
+                                  <w:szCs w:val="20"/>
+                                </w:rPr>
+                              </w:pPr>
+                              <w:r>
+                                <w:rPr>
+                                  <w:color w:val="595959" w:themeColor="text1" w:themeTint="A6"/>
+                                  <w:sz w:val="20"/>
+                                  <w:szCs w:val="20"/>
+                                </w:rPr>
+                                <w:t xml:space="preserve">     </w:t>
+                              </w:r>
+                            </w:p>
+                          </w:sdtContent>
+                        </w:sdt>
+                      </w:txbxContent>
+                    </v:textbox>
+                    <w10:wrap type="square" anchorx="page" anchory="page"/>
+                  </v:shape>
+                </w:pict>
+              </mc:Fallback>
+            </mc:AlternateContent>
+          </w:r>
+          <w:r>
+            <w:br w:type="page"/>
+          </w:r>
+        </w:p>
+      </w:sdtContent>
+    </w:sdt>
     <w:p>
       <w:pPr>
         <w:pStyle w:val="Heading1"/>
       </w:pPr>
-      <w:r>
-        <w:t>Testing Strategy for Elevens Java application</w:t>
-      </w:r>
+      <w:bookmarkStart w:id="0" w:name="_Toc58842798"/>
+      <w:r>
+        <w:lastRenderedPageBreak/>
+        <w:t>Testing Strategy</w:t>
+      </w:r>
+      <w:r>
+        <w:t xml:space="preserve"> and Plan</w:t>
+      </w:r>
+      <w:r>
+        <w:t xml:space="preserve"> for Elevens Java application</w:t>
+      </w:r>
+      <w:bookmarkEnd w:id="0"/>
     </w:p>
     <w:p/>
     <w:p>
       <w:pPr>
         <w:pStyle w:val="Heading2"/>
       </w:pPr>
+      <w:bookmarkStart w:id="1" w:name="_Toc58842799"/>
       <w:r>
         <w:t>Type of Operating system and software package used</w:t>
       </w:r>
+      <w:bookmarkEnd w:id="1"/>
     </w:p>
     <w:p>
       <w:pPr>
@@ -72,9 +2146,11 @@
       <w:pPr>
         <w:pStyle w:val="Heading2"/>
       </w:pPr>
+      <w:bookmarkStart w:id="2" w:name="_Toc58842800"/>
       <w:r>
         <w:t>Types of testing</w:t>
       </w:r>
+      <w:bookmarkEnd w:id="2"/>
     </w:p>
     <w:p>
       <w:r>
@@ -86,9 +2162,11 @@
       <w:pPr>
         <w:pStyle w:val="Heading2"/>
       </w:pPr>
+      <w:bookmarkStart w:id="3" w:name="_Toc58842801"/>
       <w:r>
         <w:t>Purpose and scope of testing carried out</w:t>
       </w:r>
+      <w:bookmarkEnd w:id="3"/>
     </w:p>
     <w:p>
       <w:r>
@@ -146,13 +2224,23 @@
       <w:pPr>
         <w:pStyle w:val="Heading2"/>
       </w:pPr>
+      <w:bookmarkStart w:id="4" w:name="_Toc58842802"/>
       <w:r>
         <w:t>Test classes and other methods</w:t>
       </w:r>
+      <w:bookmarkEnd w:id="4"/>
     </w:p>
     <w:p>
       <w:r>
-        <w:t xml:space="preserve">Each class create in the elevens game java application had a test class create for it where we would Junit test the methods contained within, where was possible and where it wasn’t </w:t>
+        <w:t xml:space="preserve">Each class create in the elevens game java application had a test class create for it where we would Junit test the methods contained within, where was possible and where it </w:t>
+      </w:r>
+      <w:proofErr w:type="gramStart"/>
+      <w:r>
+        <w:t>wasn’t</w:t>
+      </w:r>
+      <w:proofErr w:type="gramEnd"/>
+      <w:r>
+        <w:t xml:space="preserve"> </w:t>
       </w:r>
       <w:r>
         <w:t>possible,</w:t>
@@ -174,9 +2262,11 @@
           <w:numId w:val="2"/>
         </w:numPr>
       </w:pPr>
+      <w:proofErr w:type="spellStart"/>
       <w:r>
         <w:t>CardTest</w:t>
       </w:r>
+      <w:proofErr w:type="spellEnd"/>
     </w:p>
     <w:p>
       <w:pPr>
@@ -186,9 +2276,11 @@
           <w:numId w:val="2"/>
         </w:numPr>
       </w:pPr>
+      <w:proofErr w:type="spellStart"/>
       <w:r>
         <w:t>CardSlotsBagTest</w:t>
       </w:r>
+      <w:proofErr w:type="spellEnd"/>
     </w:p>
     <w:p>
       <w:pPr>
@@ -198,9 +2290,11 @@
           <w:numId w:val="2"/>
         </w:numPr>
       </w:pPr>
+      <w:proofErr w:type="spellStart"/>
       <w:r>
         <w:t>CardNodeTest</w:t>
       </w:r>
+      <w:proofErr w:type="spellEnd"/>
     </w:p>
     <w:p>
       <w:pPr>
@@ -210,10 +2304,11 @@
           <w:numId w:val="2"/>
         </w:numPr>
       </w:pPr>
-      <w:r>
-        <w:lastRenderedPageBreak/>
+      <w:proofErr w:type="spellStart"/>
+      <w:r>
         <w:t>DeckTest</w:t>
       </w:r>
+      <w:proofErr w:type="spellEnd"/>
     </w:p>
     <w:p>
       <w:pPr>
@@ -223,9 +2318,12 @@
           <w:numId w:val="2"/>
         </w:numPr>
       </w:pPr>
-      <w:r>
+      <w:proofErr w:type="spellStart"/>
+      <w:r>
+        <w:lastRenderedPageBreak/>
         <w:t>HouseTest</w:t>
       </w:r>
+      <w:proofErr w:type="spellEnd"/>
     </w:p>
     <w:p>
       <w:pPr>
@@ -235,9 +2333,11 @@
           <w:numId w:val="2"/>
         </w:numPr>
       </w:pPr>
+      <w:proofErr w:type="spellStart"/>
       <w:r>
         <w:t>RankTest</w:t>
       </w:r>
+      <w:proofErr w:type="spellEnd"/>
     </w:p>
     <w:p>
       <w:pPr>
@@ -247,9 +2347,11 @@
           <w:numId w:val="2"/>
         </w:numPr>
       </w:pPr>
+      <w:proofErr w:type="spellStart"/>
       <w:r>
         <w:t>RoundQueueTest</w:t>
       </w:r>
+      <w:proofErr w:type="spellEnd"/>
     </w:p>
     <w:p>
       <w:pPr>
@@ -259,9 +2361,11 @@
           <w:numId w:val="2"/>
         </w:numPr>
       </w:pPr>
+      <w:proofErr w:type="spellStart"/>
       <w:r>
         <w:t>RoundTest</w:t>
       </w:r>
+      <w:proofErr w:type="spellEnd"/>
     </w:p>
     <w:p>
       <w:pPr>
@@ -271,9 +2375,11 @@
           <w:numId w:val="2"/>
         </w:numPr>
       </w:pPr>
+      <w:proofErr w:type="spellStart"/>
       <w:r>
         <w:t>ColorsTest</w:t>
       </w:r>
+      <w:proofErr w:type="spellEnd"/>
     </w:p>
     <w:p>
       <w:pPr>
@@ -283,9 +2389,11 @@
           <w:numId w:val="2"/>
         </w:numPr>
       </w:pPr>
+      <w:proofErr w:type="spellStart"/>
       <w:r>
         <w:t>DisplayTest</w:t>
       </w:r>
+      <w:proofErr w:type="spellEnd"/>
     </w:p>
     <w:p>
       <w:pPr>
@@ -295,9 +2403,11 @@
           <w:numId w:val="2"/>
         </w:numPr>
       </w:pPr>
+      <w:proofErr w:type="spellStart"/>
       <w:r>
         <w:t>ElevensTest</w:t>
       </w:r>
+      <w:proofErr w:type="spellEnd"/>
     </w:p>
     <w:p>
       <w:pPr>
@@ -307,9 +2417,11 @@
           <w:numId w:val="2"/>
         </w:numPr>
       </w:pPr>
+      <w:proofErr w:type="spellStart"/>
       <w:r>
         <w:t>GameMechanicsTest</w:t>
       </w:r>
+      <w:proofErr w:type="spellEnd"/>
     </w:p>
     <w:p>
       <w:pPr>
@@ -319,17 +2431,21 @@
           <w:numId w:val="2"/>
         </w:numPr>
       </w:pPr>
+      <w:proofErr w:type="spellStart"/>
       <w:r>
         <w:t>GameTest</w:t>
       </w:r>
+      <w:proofErr w:type="spellEnd"/>
     </w:p>
     <w:p>
       <w:pPr>
         <w:pStyle w:val="Heading2"/>
       </w:pPr>
+      <w:bookmarkStart w:id="5" w:name="_Toc58842803"/>
       <w:r>
         <w:t>Testing against requirements</w:t>
       </w:r>
+      <w:bookmarkEnd w:id="5"/>
     </w:p>
     <w:p>
       <w:r>
@@ -364,9 +2480,11 @@
       <w:pPr>
         <w:pStyle w:val="Heading3"/>
       </w:pPr>
+      <w:bookmarkStart w:id="6" w:name="_Toc58842804"/>
       <w:r>
         <w:t>User Acceptance testing</w:t>
       </w:r>
+      <w:bookmarkEnd w:id="6"/>
     </w:p>
     <w:tbl>
       <w:tblPr>
@@ -428,7 +2546,15 @@
           </w:tcPr>
           <w:p>
             <w:r>
-              <w:t>Level 1 requirement was met because when testing the functionality I w</w:t>
+              <w:t xml:space="preserve">Level 1 requirement was met because when testing the </w:t>
+            </w:r>
+            <w:proofErr w:type="gramStart"/>
+            <w:r>
+              <w:t>functionality</w:t>
+            </w:r>
+            <w:proofErr w:type="gramEnd"/>
+            <w:r>
+              <w:t xml:space="preserve"> I w</w:t>
             </w:r>
             <w:r>
               <w:t xml:space="preserve">as able to </w:t>
@@ -526,10 +2652,7 @@
           </w:tcPr>
           <w:p>
             <w:r>
-              <w:t>Level</w:t>
-            </w:r>
-            <w:r>
-              <w:t xml:space="preserve"> 3</w:t>
+              <w:t>Level 3</w:t>
             </w:r>
           </w:p>
         </w:tc>
@@ -562,10 +2685,7 @@
           </w:tcPr>
           <w:p>
             <w:r>
-              <w:t>Level</w:t>
-            </w:r>
-            <w:r>
-              <w:t xml:space="preserve"> 4</w:t>
+              <w:t>Level 4</w:t>
             </w:r>
           </w:p>
         </w:tc>
@@ -581,11 +2701,7 @@
               <w:t>can</w:t>
             </w:r>
             <w:r>
-              <w:t xml:space="preserve"> provide a useful hint to the player on request, providing the player a valid move that is available in their cards in play or </w:t>
-            </w:r>
-            <w:r>
-              <w:lastRenderedPageBreak/>
-              <w:t>informing the player that there are no legal moves remaining in the game.</w:t>
+              <w:t xml:space="preserve"> provide a useful hint to the player on request, providing the player a valid move that is available in their cards in play or informing the player that there are no legal moves remaining in the game.</w:t>
             </w:r>
           </w:p>
           <w:p/>
@@ -609,10 +2725,7 @@
           </w:tcPr>
           <w:p>
             <w:r>
-              <w:t>Level</w:t>
-            </w:r>
-            <w:r>
-              <w:t xml:space="preserve"> 5</w:t>
+              <w:t>Level 5</w:t>
             </w:r>
           </w:p>
         </w:tc>
@@ -645,10 +2758,7 @@
           </w:tcPr>
           <w:p>
             <w:r>
-              <w:t>Level</w:t>
-            </w:r>
-            <w:r>
-              <w:t xml:space="preserve"> 6</w:t>
+              <w:t>Level 6</w:t>
             </w:r>
           </w:p>
         </w:tc>
@@ -676,15 +2786,233 @@
       </w:tr>
     </w:tbl>
     <w:p/>
-    <w:p/>
+    <w:p>
+      <w:pPr>
+        <w:pStyle w:val="Heading2"/>
+      </w:pPr>
+      <w:bookmarkStart w:id="7" w:name="_Toc58842805"/>
+      <w:r>
+        <w:t>Conclusion</w:t>
+      </w:r>
+      <w:bookmarkEnd w:id="7"/>
+    </w:p>
+    <w:p>
+      <w:r>
+        <w:t>After thorough testing, both black box and white box testing, unit testing and user acceptance testing against the original requirements, our java application is in working condition with fleshed out functionality and working as expected. It will allow the player to start, play and complete a game of Elevens card game.</w:t>
+      </w:r>
+    </w:p>
     <w:sectPr>
+      <w:headerReference w:type="default" r:id="rId10"/>
+      <w:footerReference w:type="default" r:id="rId11"/>
       <w:pgSz w:w="11906" w:h="16838"/>
       <w:pgMar w:top="1440" w:right="1440" w:bottom="1440" w:left="1440" w:header="708" w:footer="708" w:gutter="0"/>
+      <w:pgNumType w:start="0"/>
       <w:cols w:space="708"/>
+      <w:titlePg/>
       <w:docGrid w:linePitch="360"/>
     </w:sectPr>
   </w:body>
 </w:document>
+</file>
+
+<file path=word/endnotes.xml><?xml version="1.0" encoding="utf-8"?>
+<w:endnotes xmlns:wpc="http://schemas.microsoft.com/office/word/2010/wordprocessingCanvas" xmlns:cx="http://schemas.microsoft.com/office/drawing/2014/chartex" xmlns:cx1="http://schemas.microsoft.com/office/drawing/2015/9/8/chartex" xmlns:cx2="http://schemas.microsoft.com/office/drawing/2015/10/21/chartex" xmlns:cx3="http://schemas.microsoft.com/office/drawing/2016/5/9/chartex" xmlns:cx4="http://schemas.microsoft.com/office/drawing/2016/5/10/chartex" xmlns:cx5="http://schemas.microsoft.com/office/drawing/2016/5/11/chartex" xmlns:cx6="http://schemas.microsoft.com/office/drawing/2016/5/12/chartex" xmlns:cx7="http://schemas.microsoft.com/office/drawing/2016/5/13/chartex" xmlns:cx8="http://schemas.microsoft.com/office/drawing/2016/5/14/chartex" xmlns:mc="http://schemas.openxmlformats.org/markup-compatibility/2006" xmlns:aink="http://schemas.microsoft.com/office/drawing/2016/ink" xmlns:am3d="http://schemas.microsoft.com/office/drawing/2017/model3d" xmlns:o="urn:schemas-microsoft-com:office:office" xmlns:r="http://schemas.openxmlformats.org/officeDocument/2006/relationships" xmlns:m="http://schemas.openxmlformats.org/officeDocument/2006/math" xmlns:v="urn:schemas-microsoft-com:vml" xmlns:wp14="http://schemas.microsoft.com/office/word/2010/wordprocessingDrawing" xmlns:wp="http://schemas.openxmlformats.org/drawingml/2006/wordprocessingDrawing" xmlns:w10="urn:schemas-microsoft-com:office:word" xmlns:w="http://schemas.openxmlformats.org/wordprocessingml/2006/main" xmlns:w14="http://schemas.microsoft.com/office/word/2010/wordml" xmlns:w15="http://schemas.microsoft.com/office/word/2012/wordml" xmlns:w16cex="http://schemas.microsoft.com/office/word/2018/wordml/cex" xmlns:w16cid="http://schemas.microsoft.com/office/word/2016/wordml/cid" xmlns:w16="http://schemas.microsoft.com/office/word/2018/wordml" xmlns:w16se="http://schemas.microsoft.com/office/word/2015/wordml/symex" xmlns:wpg="http://schemas.microsoft.com/office/word/2010/wordprocessingGroup" xmlns:wpi="http://schemas.microsoft.com/office/word/2010/wordprocessingInk" xmlns:wne="http://schemas.microsoft.com/office/word/2006/wordml" xmlns:wps="http://schemas.microsoft.com/office/word/2010/wordprocessingShape" mc:Ignorable="w14 w15 w16se w16cid w16 w16cex wp14">
+  <w:endnote w:type="separator" w:id="-1">
+    <w:p>
+      <w:pPr>
+        <w:spacing w:after="0" w:line="240" w:lineRule="auto"/>
+      </w:pPr>
+      <w:r>
+        <w:separator/>
+      </w:r>
+    </w:p>
+  </w:endnote>
+  <w:endnote w:type="continuationSeparator" w:id="0">
+    <w:p>
+      <w:pPr>
+        <w:spacing w:after="0" w:line="240" w:lineRule="auto"/>
+      </w:pPr>
+      <w:r>
+        <w:continuationSeparator/>
+      </w:r>
+    </w:p>
+  </w:endnote>
+</w:endnotes>
+</file>
+
+<file path=word/footer1.xml><?xml version="1.0" encoding="utf-8"?>
+<w:ftr xmlns:wpc="http://schemas.microsoft.com/office/word/2010/wordprocessingCanvas" xmlns:cx="http://schemas.microsoft.com/office/drawing/2014/chartex" xmlns:cx1="http://schemas.microsoft.com/office/drawing/2015/9/8/chartex" xmlns:cx2="http://schemas.microsoft.com/office/drawing/2015/10/21/chartex" xmlns:cx3="http://schemas.microsoft.com/office/drawing/2016/5/9/chartex" xmlns:cx4="http://schemas.microsoft.com/office/drawing/2016/5/10/chartex" xmlns:cx5="http://schemas.microsoft.com/office/drawing/2016/5/11/chartex" xmlns:cx6="http://schemas.microsoft.com/office/drawing/2016/5/12/chartex" xmlns:cx7="http://schemas.microsoft.com/office/drawing/2016/5/13/chartex" xmlns:cx8="http://schemas.microsoft.com/office/drawing/2016/5/14/chartex" xmlns:mc="http://schemas.openxmlformats.org/markup-compatibility/2006" xmlns:aink="http://schemas.microsoft.com/office/drawing/2016/ink" xmlns:am3d="http://schemas.microsoft.com/office/drawing/2017/model3d" xmlns:o="urn:schemas-microsoft-com:office:office" xmlns:r="http://schemas.openxmlformats.org/officeDocument/2006/relationships" xmlns:m="http://schemas.openxmlformats.org/officeDocument/2006/math" xmlns:v="urn:schemas-microsoft-com:vml" xmlns:wp14="http://schemas.microsoft.com/office/word/2010/wordprocessingDrawing" xmlns:wp="http://schemas.openxmlformats.org/drawingml/2006/wordprocessingDrawing" xmlns:w10="urn:schemas-microsoft-com:office:word" xmlns:w="http://schemas.openxmlformats.org/wordprocessingml/2006/main" xmlns:w14="http://schemas.microsoft.com/office/word/2010/wordml" xmlns:w15="http://schemas.microsoft.com/office/word/2012/wordml" xmlns:w16cex="http://schemas.microsoft.com/office/word/2018/wordml/cex" xmlns:w16cid="http://schemas.microsoft.com/office/word/2016/wordml/cid" xmlns:w16="http://schemas.microsoft.com/office/word/2018/wordml" xmlns:w16se="http://schemas.microsoft.com/office/word/2015/wordml/symex" xmlns:wpg="http://schemas.microsoft.com/office/word/2010/wordprocessingGroup" xmlns:wpi="http://schemas.microsoft.com/office/word/2010/wordprocessingInk" xmlns:wne="http://schemas.microsoft.com/office/word/2006/wordml" xmlns:wps="http://schemas.microsoft.com/office/word/2010/wordprocessingShape" mc:Ignorable="w14 w15 w16se w16cid w16 w16cex wp14">
+  <w:p>
+    <w:pPr>
+      <w:tabs>
+        <w:tab w:val="center" w:pos="4550"/>
+        <w:tab w:val="left" w:pos="5818"/>
+      </w:tabs>
+      <w:ind w:right="260"/>
+      <w:jc w:val="right"/>
+      <w:rPr>
+        <w:color w:val="222A35" w:themeColor="text2" w:themeShade="80"/>
+        <w:sz w:val="24"/>
+        <w:szCs w:val="24"/>
+      </w:rPr>
+    </w:pPr>
+    <w:r>
+      <w:rPr>
+        <w:color w:val="8496B0" w:themeColor="text2" w:themeTint="99"/>
+        <w:spacing w:val="60"/>
+        <w:sz w:val="24"/>
+        <w:szCs w:val="24"/>
+      </w:rPr>
+      <w:t>Page</w:t>
+    </w:r>
+    <w:r>
+      <w:rPr>
+        <w:color w:val="8496B0" w:themeColor="text2" w:themeTint="99"/>
+        <w:sz w:val="24"/>
+        <w:szCs w:val="24"/>
+      </w:rPr>
+      <w:t xml:space="preserve"> </w:t>
+    </w:r>
+    <w:r>
+      <w:rPr>
+        <w:color w:val="323E4F" w:themeColor="text2" w:themeShade="BF"/>
+        <w:sz w:val="24"/>
+        <w:szCs w:val="24"/>
+      </w:rPr>
+      <w:fldChar w:fldCharType="begin"/>
+    </w:r>
+    <w:r>
+      <w:rPr>
+        <w:color w:val="323E4F" w:themeColor="text2" w:themeShade="BF"/>
+        <w:sz w:val="24"/>
+        <w:szCs w:val="24"/>
+      </w:rPr>
+      <w:instrText xml:space="preserve"> PAGE   \* MERGEFORMAT </w:instrText>
+    </w:r>
+    <w:r>
+      <w:rPr>
+        <w:color w:val="323E4F" w:themeColor="text2" w:themeShade="BF"/>
+        <w:sz w:val="24"/>
+        <w:szCs w:val="24"/>
+      </w:rPr>
+      <w:fldChar w:fldCharType="separate"/>
+    </w:r>
+    <w:r>
+      <w:rPr>
+        <w:noProof/>
+        <w:color w:val="323E4F" w:themeColor="text2" w:themeShade="BF"/>
+        <w:sz w:val="24"/>
+        <w:szCs w:val="24"/>
+      </w:rPr>
+      <w:t>1</w:t>
+    </w:r>
+    <w:r>
+      <w:rPr>
+        <w:color w:val="323E4F" w:themeColor="text2" w:themeShade="BF"/>
+        <w:sz w:val="24"/>
+        <w:szCs w:val="24"/>
+      </w:rPr>
+      <w:fldChar w:fldCharType="end"/>
+    </w:r>
+    <w:r>
+      <w:rPr>
+        <w:color w:val="323E4F" w:themeColor="text2" w:themeShade="BF"/>
+        <w:sz w:val="24"/>
+        <w:szCs w:val="24"/>
+      </w:rPr>
+      <w:t xml:space="preserve"> | </w:t>
+    </w:r>
+    <w:r>
+      <w:rPr>
+        <w:color w:val="323E4F" w:themeColor="text2" w:themeShade="BF"/>
+        <w:sz w:val="24"/>
+        <w:szCs w:val="24"/>
+      </w:rPr>
+      <w:fldChar w:fldCharType="begin"/>
+    </w:r>
+    <w:r>
+      <w:rPr>
+        <w:color w:val="323E4F" w:themeColor="text2" w:themeShade="BF"/>
+        <w:sz w:val="24"/>
+        <w:szCs w:val="24"/>
+      </w:rPr>
+      <w:instrText xml:space="preserve"> NUMPAGES  \* Arabic  \* MERGEFORMAT </w:instrText>
+    </w:r>
+    <w:r>
+      <w:rPr>
+        <w:color w:val="323E4F" w:themeColor="text2" w:themeShade="BF"/>
+        <w:sz w:val="24"/>
+        <w:szCs w:val="24"/>
+      </w:rPr>
+      <w:fldChar w:fldCharType="separate"/>
+    </w:r>
+    <w:r>
+      <w:rPr>
+        <w:noProof/>
+        <w:color w:val="323E4F" w:themeColor="text2" w:themeShade="BF"/>
+        <w:sz w:val="24"/>
+        <w:szCs w:val="24"/>
+      </w:rPr>
+      <w:t>1</w:t>
+    </w:r>
+    <w:r>
+      <w:rPr>
+        <w:color w:val="323E4F" w:themeColor="text2" w:themeShade="BF"/>
+        <w:sz w:val="24"/>
+        <w:szCs w:val="24"/>
+      </w:rPr>
+      <w:fldChar w:fldCharType="end"/>
+    </w:r>
+  </w:p>
+  <w:p>
+    <w:pPr>
+      <w:pStyle w:val="Footer"/>
+    </w:pPr>
+  </w:p>
+</w:ftr>
+</file>
+
+<file path=word/footnotes.xml><?xml version="1.0" encoding="utf-8"?>
+<w:footnotes xmlns:wpc="http://schemas.microsoft.com/office/word/2010/wordprocessingCanvas" xmlns:cx="http://schemas.microsoft.com/office/drawing/2014/chartex" xmlns:cx1="http://schemas.microsoft.com/office/drawing/2015/9/8/chartex" xmlns:cx2="http://schemas.microsoft.com/office/drawing/2015/10/21/chartex" xmlns:cx3="http://schemas.microsoft.com/office/drawing/2016/5/9/chartex" xmlns:cx4="http://schemas.microsoft.com/office/drawing/2016/5/10/chartex" xmlns:cx5="http://schemas.microsoft.com/office/drawing/2016/5/11/chartex" xmlns:cx6="http://schemas.microsoft.com/office/drawing/2016/5/12/chartex" xmlns:cx7="http://schemas.microsoft.com/office/drawing/2016/5/13/chartex" xmlns:cx8="http://schemas.microsoft.com/office/drawing/2016/5/14/chartex" xmlns:mc="http://schemas.openxmlformats.org/markup-compatibility/2006" xmlns:aink="http://schemas.microsoft.com/office/drawing/2016/ink" xmlns:am3d="http://schemas.microsoft.com/office/drawing/2017/model3d" xmlns:o="urn:schemas-microsoft-com:office:office" xmlns:r="http://schemas.openxmlformats.org/officeDocument/2006/relationships" xmlns:m="http://schemas.openxmlformats.org/officeDocument/2006/math" xmlns:v="urn:schemas-microsoft-com:vml" xmlns:wp14="http://schemas.microsoft.com/office/word/2010/wordprocessingDrawing" xmlns:wp="http://schemas.openxmlformats.org/drawingml/2006/wordprocessingDrawing" xmlns:w10="urn:schemas-microsoft-com:office:word" xmlns:w="http://schemas.openxmlformats.org/wordprocessingml/2006/main" xmlns:w14="http://schemas.microsoft.com/office/word/2010/wordml" xmlns:w15="http://schemas.microsoft.com/office/word/2012/wordml" xmlns:w16cex="http://schemas.microsoft.com/office/word/2018/wordml/cex" xmlns:w16cid="http://schemas.microsoft.com/office/word/2016/wordml/cid" xmlns:w16="http://schemas.microsoft.com/office/word/2018/wordml" xmlns:w16se="http://schemas.microsoft.com/office/word/2015/wordml/symex" xmlns:wpg="http://schemas.microsoft.com/office/word/2010/wordprocessingGroup" xmlns:wpi="http://schemas.microsoft.com/office/word/2010/wordprocessingInk" xmlns:wne="http://schemas.microsoft.com/office/word/2006/wordml" xmlns:wps="http://schemas.microsoft.com/office/word/2010/wordprocessingShape" mc:Ignorable="w14 w15 w16se w16cid w16 w16cex wp14">
+  <w:footnote w:type="separator" w:id="-1">
+    <w:p>
+      <w:pPr>
+        <w:spacing w:after="0" w:line="240" w:lineRule="auto"/>
+      </w:pPr>
+      <w:r>
+        <w:separator/>
+      </w:r>
+    </w:p>
+  </w:footnote>
+  <w:footnote w:type="continuationSeparator" w:id="0">
+    <w:p>
+      <w:pPr>
+        <w:spacing w:after="0" w:line="240" w:lineRule="auto"/>
+      </w:pPr>
+      <w:r>
+        <w:continuationSeparator/>
+      </w:r>
+    </w:p>
+  </w:footnote>
+</w:footnotes>
+</file>
+
+<file path=word/header1.xml><?xml version="1.0" encoding="utf-8"?>
+<w:hdr xmlns:wpc="http://schemas.microsoft.com/office/word/2010/wordprocessingCanvas" xmlns:cx="http://schemas.microsoft.com/office/drawing/2014/chartex" xmlns:cx1="http://schemas.microsoft.com/office/drawing/2015/9/8/chartex" xmlns:cx2="http://schemas.microsoft.com/office/drawing/2015/10/21/chartex" xmlns:cx3="http://schemas.microsoft.com/office/drawing/2016/5/9/chartex" xmlns:cx4="http://schemas.microsoft.com/office/drawing/2016/5/10/chartex" xmlns:cx5="http://schemas.microsoft.com/office/drawing/2016/5/11/chartex" xmlns:cx6="http://schemas.microsoft.com/office/drawing/2016/5/12/chartex" xmlns:cx7="http://schemas.microsoft.com/office/drawing/2016/5/13/chartex" xmlns:cx8="http://schemas.microsoft.com/office/drawing/2016/5/14/chartex" xmlns:mc="http://schemas.openxmlformats.org/markup-compatibility/2006" xmlns:aink="http://schemas.microsoft.com/office/drawing/2016/ink" xmlns:am3d="http://schemas.microsoft.com/office/drawing/2017/model3d" xmlns:o="urn:schemas-microsoft-com:office:office" xmlns:r="http://schemas.openxmlformats.org/officeDocument/2006/relationships" xmlns:m="http://schemas.openxmlformats.org/officeDocument/2006/math" xmlns:v="urn:schemas-microsoft-com:vml" xmlns:wp14="http://schemas.microsoft.com/office/word/2010/wordprocessingDrawing" xmlns:wp="http://schemas.openxmlformats.org/drawingml/2006/wordprocessingDrawing" xmlns:w10="urn:schemas-microsoft-com:office:word" xmlns:w="http://schemas.openxmlformats.org/wordprocessingml/2006/main" xmlns:w14="http://schemas.microsoft.com/office/word/2010/wordml" xmlns:w15="http://schemas.microsoft.com/office/word/2012/wordml" xmlns:w16cex="http://schemas.microsoft.com/office/word/2018/wordml/cex" xmlns:w16cid="http://schemas.microsoft.com/office/word/2016/wordml/cid" xmlns:w16="http://schemas.microsoft.com/office/word/2018/wordml" xmlns:w16se="http://schemas.microsoft.com/office/word/2015/wordml/symex" xmlns:wpg="http://schemas.microsoft.com/office/word/2010/wordprocessingGroup" xmlns:wpi="http://schemas.microsoft.com/office/word/2010/wordprocessingInk" xmlns:wne="http://schemas.microsoft.com/office/word/2006/wordml" xmlns:wps="http://schemas.microsoft.com/office/word/2010/wordprocessingShape" mc:Ignorable="w14 w15 w16se w16cid w16 w16cex wp14">
+  <w:p>
+    <w:pPr>
+      <w:pStyle w:val="Header"/>
+    </w:pPr>
+    <w:r>
+      <w:t>Aaron Hoy B00792485 &amp; Michael Watters B00751280</w:t>
+    </w:r>
+  </w:p>
+  <w:p>
+    <w:pPr>
+      <w:pStyle w:val="Header"/>
+    </w:pPr>
+  </w:p>
+</w:hdr>
 </file>
 
 <file path=word/numbering.xml><?xml version="1.0" encoding="utf-8"?>
@@ -1599,6 +3927,139 @@
       <w:szCs w:val="24"/>
     </w:rPr>
   </w:style>
+  <w:style w:type="paragraph" w:styleId="NoSpacing">
+    <w:name w:val="No Spacing"/>
+    <w:link w:val="NoSpacingChar"/>
+    <w:uiPriority w:val="1"/>
+    <w:qFormat/>
+    <w:rsid w:val="002E3C33"/>
+    <w:pPr>
+      <w:spacing w:after="0" w:line="240" w:lineRule="auto"/>
+    </w:pPr>
+    <w:rPr>
+      <w:rFonts w:eastAsiaTheme="minorEastAsia"/>
+      <w:lang w:val="en-US"/>
+    </w:rPr>
+  </w:style>
+  <w:style w:type="character" w:customStyle="1" w:styleId="NoSpacingChar">
+    <w:name w:val="No Spacing Char"/>
+    <w:basedOn w:val="DefaultParagraphFont"/>
+    <w:link w:val="NoSpacing"/>
+    <w:uiPriority w:val="1"/>
+    <w:rsid w:val="002E3C33"/>
+    <w:rPr>
+      <w:rFonts w:eastAsiaTheme="minorEastAsia"/>
+      <w:lang w:val="en-US"/>
+    </w:rPr>
+  </w:style>
+  <w:style w:type="paragraph" w:styleId="TOCHeading">
+    <w:name w:val="TOC Heading"/>
+    <w:basedOn w:val="Heading1"/>
+    <w:next w:val="Normal"/>
+    <w:uiPriority w:val="39"/>
+    <w:unhideWhenUsed/>
+    <w:qFormat/>
+    <w:rsid w:val="006A212D"/>
+    <w:pPr>
+      <w:outlineLvl w:val="9"/>
+    </w:pPr>
+    <w:rPr>
+      <w:lang w:val="en-US"/>
+    </w:rPr>
+  </w:style>
+  <w:style w:type="paragraph" w:styleId="TOC2">
+    <w:name w:val="toc 2"/>
+    <w:basedOn w:val="Normal"/>
+    <w:next w:val="Normal"/>
+    <w:autoRedefine/>
+    <w:uiPriority w:val="39"/>
+    <w:unhideWhenUsed/>
+    <w:rsid w:val="006A212D"/>
+    <w:pPr>
+      <w:spacing w:after="100"/>
+      <w:ind w:left="220"/>
+    </w:pPr>
+  </w:style>
+  <w:style w:type="character" w:styleId="Hyperlink">
+    <w:name w:val="Hyperlink"/>
+    <w:basedOn w:val="DefaultParagraphFont"/>
+    <w:uiPriority w:val="99"/>
+    <w:unhideWhenUsed/>
+    <w:rsid w:val="006A212D"/>
+    <w:rPr>
+      <w:color w:val="0563C1" w:themeColor="hyperlink"/>
+      <w:u w:val="single"/>
+    </w:rPr>
+  </w:style>
+  <w:style w:type="paragraph" w:styleId="Header">
+    <w:name w:val="header"/>
+    <w:basedOn w:val="Normal"/>
+    <w:link w:val="HeaderChar"/>
+    <w:uiPriority w:val="99"/>
+    <w:unhideWhenUsed/>
+    <w:rsid w:val="006A212D"/>
+    <w:pPr>
+      <w:tabs>
+        <w:tab w:val="center" w:pos="4513"/>
+        <w:tab w:val="right" w:pos="9026"/>
+      </w:tabs>
+      <w:spacing w:after="0" w:line="240" w:lineRule="auto"/>
+    </w:pPr>
+  </w:style>
+  <w:style w:type="character" w:customStyle="1" w:styleId="HeaderChar">
+    <w:name w:val="Header Char"/>
+    <w:basedOn w:val="DefaultParagraphFont"/>
+    <w:link w:val="Header"/>
+    <w:uiPriority w:val="99"/>
+    <w:rsid w:val="006A212D"/>
+  </w:style>
+  <w:style w:type="paragraph" w:styleId="Footer">
+    <w:name w:val="footer"/>
+    <w:basedOn w:val="Normal"/>
+    <w:link w:val="FooterChar"/>
+    <w:uiPriority w:val="99"/>
+    <w:unhideWhenUsed/>
+    <w:rsid w:val="006A212D"/>
+    <w:pPr>
+      <w:tabs>
+        <w:tab w:val="center" w:pos="4513"/>
+        <w:tab w:val="right" w:pos="9026"/>
+      </w:tabs>
+      <w:spacing w:after="0" w:line="240" w:lineRule="auto"/>
+    </w:pPr>
+  </w:style>
+  <w:style w:type="character" w:customStyle="1" w:styleId="FooterChar">
+    <w:name w:val="Footer Char"/>
+    <w:basedOn w:val="DefaultParagraphFont"/>
+    <w:link w:val="Footer"/>
+    <w:uiPriority w:val="99"/>
+    <w:rsid w:val="006A212D"/>
+  </w:style>
+  <w:style w:type="paragraph" w:styleId="TOC1">
+    <w:name w:val="toc 1"/>
+    <w:basedOn w:val="Normal"/>
+    <w:next w:val="Normal"/>
+    <w:autoRedefine/>
+    <w:uiPriority w:val="39"/>
+    <w:unhideWhenUsed/>
+    <w:rsid w:val="006A212D"/>
+    <w:pPr>
+      <w:spacing w:after="100"/>
+    </w:pPr>
+  </w:style>
+  <w:style w:type="paragraph" w:styleId="TOC3">
+    <w:name w:val="toc 3"/>
+    <w:basedOn w:val="Normal"/>
+    <w:next w:val="Normal"/>
+    <w:autoRedefine/>
+    <w:uiPriority w:val="39"/>
+    <w:unhideWhenUsed/>
+    <w:rsid w:val="006A212D"/>
+    <w:pPr>
+      <w:spacing w:after="100"/>
+      <w:ind w:left="440"/>
+    </w:pPr>
+  </w:style>
 </w:styles>
 </file>
 
@@ -1895,4 +4356,16 @@
     </a:ext>
   </a:extLst>
 </a:theme>
+</file>
+
+<file path=customXml/item1.xml><?xml version="1.0" encoding="utf-8"?>
+<b:Sources xmlns:b="http://schemas.openxmlformats.org/officeDocument/2006/bibliography" xmlns="http://schemas.openxmlformats.org/officeDocument/2006/bibliography" SelectedStyle="\APASixthEditionOfficeOnline.xsl" StyleName="APA" Version="6"/>
+</file>
+
+<file path=customXml/itemProps1.xml><?xml version="1.0" encoding="utf-8"?>
+<ds:datastoreItem xmlns:ds="http://schemas.openxmlformats.org/officeDocument/2006/customXml" ds:itemID="{FC9E9A0C-286D-4E77-8660-C715047BC5D4}">
+  <ds:schemaRefs>
+    <ds:schemaRef ds:uri="http://schemas.openxmlformats.org/officeDocument/2006/bibliography"/>
+  </ds:schemaRefs>
+</ds:datastoreItem>
 </file>
</xml_diff>